<commit_message>
Commit midterm 2, HA7, HA8, and the beginnings of PA 3.
</commit_message>
<xml_diff>
--- a/HA 7/homework7.docx
+++ b/HA 7/homework7.docx
@@ -411,8 +411,6 @@
         </w:rPr>
         <w:t>17</w:t>
       </w:r>
-      <w:bookmarkStart w:id="0" w:name="_GoBack"/>
-      <w:bookmarkEnd w:id="0"/>
     </w:p>
     <w:p>
       <w:pPr>
@@ -473,8 +471,410 @@
           <w:sz w:val="20"/>
           <w:szCs w:val="20"/>
         </w:rPr>
-        <w:t>Authentication between two people with a third impersonator</w:t>
-      </w:r>
+        <w:t>Trudy could authenticate as Alice using the following technique:</w:t>
+      </w:r>
+    </w:p>
+    <w:p>
+      <w:pPr>
+        <w:pStyle w:val="NoSpacing"/>
+        <w:spacing w:line="300" w:lineRule="auto"/>
+        <w:rPr>
+          <w:rFonts w:ascii="Courier New" w:hAnsi="Courier New" w:cs="Courier New"/>
+          <w:sz w:val="20"/>
+          <w:szCs w:val="20"/>
+        </w:rPr>
+      </w:pPr>
+    </w:p>
+    <w:p>
+      <w:pPr>
+        <w:pStyle w:val="NoSpacing"/>
+        <w:numPr>
+          <w:ilvl w:val="0"/>
+          <w:numId w:val="24"/>
+        </w:numPr>
+        <w:spacing w:line="300" w:lineRule="auto"/>
+        <w:rPr>
+          <w:rFonts w:ascii="Courier New" w:hAnsi="Courier New" w:cs="Courier New"/>
+          <w:sz w:val="20"/>
+          <w:szCs w:val="20"/>
+        </w:rPr>
+      </w:pPr>
+      <w:r>
+        <w:rPr>
+          <w:rFonts w:ascii="Courier New" w:hAnsi="Courier New" w:cs="Courier New"/>
+          <w:sz w:val="20"/>
+          <w:szCs w:val="20"/>
+        </w:rPr>
+        <w:t>Trudy sends the message "I am Alice" to Bob.</w:t>
+      </w:r>
+    </w:p>
+    <w:p>
+      <w:pPr>
+        <w:pStyle w:val="NoSpacing"/>
+        <w:numPr>
+          <w:ilvl w:val="0"/>
+          <w:numId w:val="24"/>
+        </w:numPr>
+        <w:spacing w:line="300" w:lineRule="auto"/>
+        <w:rPr>
+          <w:rFonts w:ascii="Courier New" w:hAnsi="Courier New" w:cs="Courier New"/>
+          <w:sz w:val="20"/>
+          <w:szCs w:val="20"/>
+        </w:rPr>
+      </w:pPr>
+      <w:r>
+        <w:rPr>
+          <w:rFonts w:ascii="Courier New" w:hAnsi="Courier New" w:cs="Courier New"/>
+          <w:sz w:val="20"/>
+          <w:szCs w:val="20"/>
+        </w:rPr>
+        <w:t>Bob chooses a nonce, R, and sends it to Trudy.</w:t>
+      </w:r>
+    </w:p>
+    <w:p>
+      <w:pPr>
+        <w:pStyle w:val="NoSpacing"/>
+        <w:numPr>
+          <w:ilvl w:val="0"/>
+          <w:numId w:val="24"/>
+        </w:numPr>
+        <w:spacing w:line="300" w:lineRule="auto"/>
+        <w:rPr>
+          <w:rFonts w:ascii="Courier New" w:hAnsi="Courier New" w:cs="Courier New"/>
+          <w:sz w:val="20"/>
+          <w:szCs w:val="20"/>
+        </w:rPr>
+      </w:pPr>
+      <w:r>
+        <w:rPr>
+          <w:rFonts w:ascii="Courier New" w:hAnsi="Courier New" w:cs="Courier New"/>
+          <w:sz w:val="20"/>
+          <w:szCs w:val="20"/>
+        </w:rPr>
+        <w:t>Trudy waits.</w:t>
+      </w:r>
+    </w:p>
+    <w:p>
+      <w:pPr>
+        <w:pStyle w:val="NoSpacing"/>
+        <w:numPr>
+          <w:ilvl w:val="0"/>
+          <w:numId w:val="24"/>
+        </w:numPr>
+        <w:spacing w:line="300" w:lineRule="auto"/>
+        <w:rPr>
+          <w:rFonts w:ascii="Courier New" w:hAnsi="Courier New" w:cs="Courier New"/>
+          <w:sz w:val="20"/>
+          <w:szCs w:val="20"/>
+        </w:rPr>
+      </w:pPr>
+      <w:r>
+        <w:rPr>
+          <w:rFonts w:ascii="Courier New" w:hAnsi="Courier New" w:cs="Courier New"/>
+          <w:sz w:val="20"/>
+          <w:szCs w:val="20"/>
+        </w:rPr>
+        <w:t>At some point, Bob sends the message "I am Bob" to Trudy.</w:t>
+      </w:r>
+    </w:p>
+    <w:p>
+      <w:pPr>
+        <w:pStyle w:val="NoSpacing"/>
+        <w:numPr>
+          <w:ilvl w:val="0"/>
+          <w:numId w:val="24"/>
+        </w:numPr>
+        <w:spacing w:line="300" w:lineRule="auto"/>
+        <w:rPr>
+          <w:rFonts w:ascii="Courier New" w:hAnsi="Courier New" w:cs="Courier New"/>
+          <w:sz w:val="20"/>
+          <w:szCs w:val="20"/>
+        </w:rPr>
+      </w:pPr>
+      <w:r>
+        <w:rPr>
+          <w:rFonts w:ascii="Courier New" w:hAnsi="Courier New" w:cs="Courier New"/>
+          <w:sz w:val="20"/>
+          <w:szCs w:val="20"/>
+        </w:rPr>
+        <w:t xml:space="preserve">Trudy sends Bob the </w:t>
+      </w:r>
+      <w:r>
+        <w:rPr>
+          <w:rFonts w:ascii="Courier New" w:hAnsi="Courier New" w:cs="Courier New"/>
+          <w:i/>
+          <w:sz w:val="20"/>
+          <w:szCs w:val="20"/>
+        </w:rPr>
+        <w:t>same</w:t>
+      </w:r>
+      <w:r>
+        <w:rPr>
+          <w:rFonts w:ascii="Courier New" w:hAnsi="Courier New" w:cs="Courier New"/>
+          <w:sz w:val="20"/>
+          <w:szCs w:val="20"/>
+        </w:rPr>
+        <w:t xml:space="preserve"> nonce, R, that he sent her in step 2.</w:t>
+      </w:r>
+    </w:p>
+    <w:p>
+      <w:pPr>
+        <w:pStyle w:val="NoSpacing"/>
+        <w:numPr>
+          <w:ilvl w:val="0"/>
+          <w:numId w:val="24"/>
+        </w:numPr>
+        <w:spacing w:line="300" w:lineRule="auto"/>
+        <w:rPr>
+          <w:rFonts w:ascii="Courier New" w:hAnsi="Courier New" w:cs="Courier New"/>
+          <w:sz w:val="20"/>
+          <w:szCs w:val="20"/>
+        </w:rPr>
+      </w:pPr>
+      <w:r>
+        <w:rPr>
+          <w:rFonts w:ascii="Courier New" w:hAnsi="Courier New" w:cs="Courier New"/>
+          <w:sz w:val="20"/>
+          <w:szCs w:val="20"/>
+        </w:rPr>
+        <w:t>Trudy continues to wait.</w:t>
+      </w:r>
+    </w:p>
+    <w:p>
+      <w:pPr>
+        <w:pStyle w:val="NoSpacing"/>
+        <w:numPr>
+          <w:ilvl w:val="0"/>
+          <w:numId w:val="24"/>
+        </w:numPr>
+        <w:spacing w:line="300" w:lineRule="auto"/>
+        <w:rPr>
+          <w:rFonts w:ascii="Courier New" w:hAnsi="Courier New" w:cs="Courier New"/>
+          <w:sz w:val="20"/>
+          <w:szCs w:val="20"/>
+        </w:rPr>
+      </w:pPr>
+      <w:r>
+        <w:rPr>
+          <w:rFonts w:ascii="Courier New" w:hAnsi="Courier New" w:cs="Courier New"/>
+          <w:sz w:val="20"/>
+          <w:szCs w:val="20"/>
+        </w:rPr>
+        <w:t>Bob encrypts the nonce using Alice and Bob's symmetric key and sends the encrypted nonce K</w:t>
+      </w:r>
+      <w:r>
+        <w:rPr>
+          <w:rFonts w:ascii="Courier New" w:hAnsi="Courier New" w:cs="Courier New"/>
+          <w:sz w:val="20"/>
+          <w:szCs w:val="20"/>
+          <w:vertAlign w:val="subscript"/>
+        </w:rPr>
+        <w:t>A-B</w:t>
+      </w:r>
+      <w:r>
+        <w:rPr>
+          <w:rFonts w:ascii="Courier New" w:hAnsi="Courier New" w:cs="Courier New"/>
+          <w:sz w:val="20"/>
+          <w:szCs w:val="20"/>
+        </w:rPr>
+        <w:t>(R) to Trudy.</w:t>
+      </w:r>
+    </w:p>
+    <w:p>
+      <w:pPr>
+        <w:pStyle w:val="NoSpacing"/>
+        <w:numPr>
+          <w:ilvl w:val="0"/>
+          <w:numId w:val="24"/>
+        </w:numPr>
+        <w:spacing w:line="300" w:lineRule="auto"/>
+        <w:rPr>
+          <w:rFonts w:ascii="Courier New" w:hAnsi="Courier New" w:cs="Courier New"/>
+          <w:sz w:val="20"/>
+          <w:szCs w:val="20"/>
+        </w:rPr>
+      </w:pPr>
+      <w:r>
+        <w:rPr>
+          <w:rFonts w:ascii="Courier New" w:hAnsi="Courier New" w:cs="Courier New"/>
+          <w:sz w:val="20"/>
+          <w:szCs w:val="20"/>
+        </w:rPr>
+        <w:t xml:space="preserve">Trudy then simply sends Bob the </w:t>
+      </w:r>
+      <w:r>
+        <w:rPr>
+          <w:rFonts w:ascii="Courier New" w:hAnsi="Courier New" w:cs="Courier New"/>
+          <w:i/>
+          <w:sz w:val="20"/>
+          <w:szCs w:val="20"/>
+        </w:rPr>
+        <w:t>same</w:t>
+      </w:r>
+      <w:r>
+        <w:rPr>
+          <w:rFonts w:ascii="Courier New" w:hAnsi="Courier New" w:cs="Courier New"/>
+          <w:sz w:val="20"/>
+          <w:szCs w:val="20"/>
+        </w:rPr>
+        <w:t xml:space="preserve"> encrypted nonce, K</w:t>
+      </w:r>
+      <w:r>
+        <w:rPr>
+          <w:rFonts w:ascii="Courier New" w:hAnsi="Courier New" w:cs="Courier New"/>
+          <w:sz w:val="20"/>
+          <w:szCs w:val="20"/>
+          <w:vertAlign w:val="subscript"/>
+        </w:rPr>
+        <w:t>A-B</w:t>
+      </w:r>
+      <w:r>
+        <w:rPr>
+          <w:rFonts w:ascii="Courier New" w:hAnsi="Courier New" w:cs="Courier New"/>
+          <w:sz w:val="20"/>
+          <w:szCs w:val="20"/>
+        </w:rPr>
+        <w:t xml:space="preserve">(R), that he </w:t>
+      </w:r>
+      <w:r>
+        <w:rPr>
+          <w:rFonts w:ascii="Courier New" w:hAnsi="Courier New" w:cs="Courier New"/>
+          <w:sz w:val="20"/>
+          <w:szCs w:val="20"/>
+        </w:rPr>
+        <w:t>just sent her in the previous step</w:t>
+      </w:r>
+      <w:r>
+        <w:rPr>
+          <w:rFonts w:ascii="Courier New" w:hAnsi="Courier New" w:cs="Courier New"/>
+          <w:sz w:val="20"/>
+          <w:szCs w:val="20"/>
+        </w:rPr>
+        <w:t>.</w:t>
+      </w:r>
+    </w:p>
+    <w:p>
+      <w:pPr>
+        <w:pStyle w:val="NoSpacing"/>
+        <w:numPr>
+          <w:ilvl w:val="0"/>
+          <w:numId w:val="24"/>
+        </w:numPr>
+        <w:spacing w:line="300" w:lineRule="auto"/>
+        <w:rPr>
+          <w:rFonts w:ascii="Courier New" w:hAnsi="Courier New" w:cs="Courier New"/>
+          <w:sz w:val="20"/>
+          <w:szCs w:val="20"/>
+        </w:rPr>
+      </w:pPr>
+      <w:r>
+        <w:rPr>
+          <w:rFonts w:ascii="Courier New" w:hAnsi="Courier New" w:cs="Courier New"/>
+          <w:sz w:val="20"/>
+          <w:szCs w:val="20"/>
+        </w:rPr>
+        <w:t>Trudy continues to wait.</w:t>
+      </w:r>
+    </w:p>
+    <w:p>
+      <w:pPr>
+        <w:pStyle w:val="NoSpacing"/>
+        <w:numPr>
+          <w:ilvl w:val="0"/>
+          <w:numId w:val="24"/>
+        </w:numPr>
+        <w:spacing w:line="300" w:lineRule="auto"/>
+        <w:rPr>
+          <w:rFonts w:ascii="Courier New" w:hAnsi="Courier New" w:cs="Courier New"/>
+          <w:sz w:val="20"/>
+          <w:szCs w:val="20"/>
+        </w:rPr>
+      </w:pPr>
+      <w:r>
+        <w:rPr>
+          <w:rFonts w:ascii="Courier New" w:hAnsi="Courier New" w:cs="Courier New"/>
+          <w:sz w:val="20"/>
+          <w:szCs w:val="20"/>
+        </w:rPr>
+        <w:t>Bob decrypts the nonce and verifies that it equals the nonce he sent. Trudy is now authenticated as Alice.</w:t>
+      </w:r>
+    </w:p>
+    <w:p>
+      <w:pPr>
+        <w:pStyle w:val="NoSpacing"/>
+        <w:spacing w:line="300" w:lineRule="auto"/>
+        <w:rPr>
+          <w:rFonts w:ascii="Courier New" w:hAnsi="Courier New" w:cs="Courier New"/>
+          <w:sz w:val="20"/>
+          <w:szCs w:val="20"/>
+        </w:rPr>
+      </w:pPr>
+    </w:p>
+    <w:p>
+      <w:pPr>
+        <w:pStyle w:val="NoSpacing"/>
+        <w:spacing w:line="300" w:lineRule="auto"/>
+        <w:rPr>
+          <w:rFonts w:ascii="Courier New" w:hAnsi="Courier New" w:cs="Courier New"/>
+          <w:sz w:val="20"/>
+          <w:szCs w:val="20"/>
+        </w:rPr>
+      </w:pPr>
+    </w:p>
+    <w:p>
+      <w:pPr>
+        <w:pStyle w:val="NoSpacing"/>
+        <w:spacing w:line="300" w:lineRule="auto"/>
+        <w:rPr>
+          <w:rFonts w:ascii="Courier New" w:hAnsi="Courier New" w:cs="Courier New"/>
+          <w:sz w:val="20"/>
+          <w:szCs w:val="20"/>
+        </w:rPr>
+      </w:pPr>
+    </w:p>
+    <w:p>
+      <w:pPr>
+        <w:pStyle w:val="NoSpacing"/>
+        <w:spacing w:line="300" w:lineRule="auto"/>
+        <w:rPr>
+          <w:rFonts w:ascii="Courier New" w:hAnsi="Courier New" w:cs="Courier New"/>
+          <w:sz w:val="20"/>
+          <w:szCs w:val="20"/>
+        </w:rPr>
+      </w:pPr>
+    </w:p>
+    <w:p>
+      <w:pPr>
+        <w:pStyle w:val="NoSpacing"/>
+        <w:spacing w:line="300" w:lineRule="auto"/>
+        <w:rPr>
+          <w:rFonts w:ascii="Courier New" w:hAnsi="Courier New" w:cs="Courier New"/>
+          <w:sz w:val="20"/>
+          <w:szCs w:val="20"/>
+        </w:rPr>
+      </w:pPr>
+    </w:p>
+    <w:p>
+      <w:pPr>
+        <w:pStyle w:val="NoSpacing"/>
+        <w:spacing w:line="300" w:lineRule="auto"/>
+        <w:rPr>
+          <w:rFonts w:ascii="Courier New" w:hAnsi="Courier New" w:cs="Courier New"/>
+          <w:sz w:val="20"/>
+          <w:szCs w:val="20"/>
+        </w:rPr>
+      </w:pPr>
+    </w:p>
+    <w:p>
+      <w:pPr>
+        <w:pStyle w:val="NoSpacing"/>
+        <w:spacing w:line="300" w:lineRule="auto"/>
+        <w:rPr>
+          <w:rFonts w:ascii="Courier New" w:hAnsi="Courier New" w:cs="Courier New"/>
+          <w:sz w:val="20"/>
+          <w:szCs w:val="20"/>
+        </w:rPr>
+      </w:pPr>
     </w:p>
     <w:p>
       <w:pPr>
@@ -516,6 +916,7 @@
           <w:szCs w:val="24"/>
           <w:u w:val="single"/>
         </w:rPr>
+        <w:lastRenderedPageBreak/>
         <w:t>P17</w:t>
       </w:r>
       <w:r>
@@ -545,16 +946,132 @@
           <w:sz w:val="20"/>
           <w:szCs w:val="20"/>
         </w:rPr>
-        <w:t>confidentiality, authentication, and integrity</w:t>
-      </w:r>
-      <w:r>
-        <w:rPr>
-          <w:rFonts w:ascii="Courier New" w:hAnsi="Courier New" w:cs="Courier New"/>
-          <w:sz w:val="20"/>
-          <w:szCs w:val="20"/>
-        </w:rPr>
-        <w:t xml:space="preserve"> with PGP (hhhhh)</w:t>
-      </w:r>
+        <w:t xml:space="preserve">The following diagram illustrates the operations Bob must perform after receiving a message from Alice. He must decrypt the session key using his private key, then use the decrypted session key to decrypt the message, then decrypt the message digest using Alice's public key, then compute the </w:t>
+      </w:r>
+      <w:r>
+        <w:rPr>
+          <w:rFonts w:ascii="Courier New" w:hAnsi="Courier New" w:cs="Courier New"/>
+          <w:sz w:val="20"/>
+          <w:szCs w:val="20"/>
+        </w:rPr>
+        <w:t>hash and compare</w:t>
+      </w:r>
+      <w:r>
+        <w:rPr>
+          <w:rFonts w:ascii="Courier New" w:hAnsi="Courier New" w:cs="Courier New"/>
+          <w:sz w:val="20"/>
+          <w:szCs w:val="20"/>
+        </w:rPr>
+        <w:t xml:space="preserve"> it with the one received from Alice</w:t>
+      </w:r>
+      <w:r>
+        <w:rPr>
+          <w:rFonts w:ascii="Courier New" w:hAnsi="Courier New" w:cs="Courier New"/>
+          <w:sz w:val="20"/>
+          <w:szCs w:val="20"/>
+        </w:rPr>
+        <w:t>:</w:t>
+      </w:r>
+    </w:p>
+    <w:p>
+      <w:pPr>
+        <w:pStyle w:val="NoSpacing"/>
+        <w:spacing w:line="300" w:lineRule="auto"/>
+        <w:rPr>
+          <w:rFonts w:ascii="Courier New" w:hAnsi="Courier New" w:cs="Courier New"/>
+          <w:sz w:val="20"/>
+          <w:szCs w:val="20"/>
+        </w:rPr>
+      </w:pPr>
+    </w:p>
+    <w:p>
+      <w:pPr>
+        <w:pStyle w:val="NoSpacing"/>
+        <w:spacing w:line="300" w:lineRule="auto"/>
+        <w:rPr>
+          <w:rFonts w:ascii="Courier New" w:hAnsi="Courier New" w:cs="Courier New"/>
+          <w:sz w:val="20"/>
+          <w:szCs w:val="20"/>
+        </w:rPr>
+      </w:pPr>
+      <w:r>
+        <w:rPr>
+          <w:rFonts w:ascii="Courier New" w:hAnsi="Courier New" w:cs="Courier New"/>
+          <w:noProof/>
+          <w:sz w:val="20"/>
+          <w:szCs w:val="20"/>
+        </w:rPr>
+        <w:drawing>
+          <wp:inline distT="0" distB="0" distL="0" distR="0" wp14:anchorId="24EE331D" wp14:editId="2FA3A0BB">
+            <wp:extent cx="6220326" cy="1432560"/>
+            <wp:effectExtent l="0" t="0" r="3175" b="0"/>
+            <wp:docPr id="1" name="Picture 1" descr="Macintosh HD:Users:rob:UofU:classes:CS-4480:HA 7:P17.png"/>
+            <wp:cNvGraphicFramePr>
+              <a:graphicFrameLocks xmlns:a="http://schemas.openxmlformats.org/drawingml/2006/main" noChangeAspect="1"/>
+            </wp:cNvGraphicFramePr>
+            <a:graphic xmlns:a="http://schemas.openxmlformats.org/drawingml/2006/main">
+              <a:graphicData uri="http://schemas.openxmlformats.org/drawingml/2006/picture">
+                <pic:pic xmlns:pic="http://schemas.openxmlformats.org/drawingml/2006/picture">
+                  <pic:nvPicPr>
+                    <pic:cNvPr id="0" name="Picture 2" descr="Macintosh HD:Users:rob:UofU:classes:CS-4480:HA 7:P17.png"/>
+                    <pic:cNvPicPr>
+                      <a:picLocks noChangeAspect="1" noChangeArrowheads="1"/>
+                    </pic:cNvPicPr>
+                  </pic:nvPicPr>
+                  <pic:blipFill>
+                    <a:blip r:embed="rId6">
+                      <a:extLst>
+                        <a:ext uri="{28A0092B-C50C-407E-A947-70E740481C1C}">
+                          <a14:useLocalDpi xmlns:a14="http://schemas.microsoft.com/office/drawing/2010/main" val="0"/>
+                        </a:ext>
+                      </a:extLst>
+                    </a:blip>
+                    <a:srcRect/>
+                    <a:stretch>
+                      <a:fillRect/>
+                    </a:stretch>
+                  </pic:blipFill>
+                  <pic:spPr bwMode="auto">
+                    <a:xfrm>
+                      <a:off x="0" y="0"/>
+                      <a:ext cx="6220326" cy="1432560"/>
+                    </a:xfrm>
+                    <a:prstGeom prst="rect">
+                      <a:avLst/>
+                    </a:prstGeom>
+                    <a:noFill/>
+                    <a:ln>
+                      <a:noFill/>
+                    </a:ln>
+                  </pic:spPr>
+                </pic:pic>
+              </a:graphicData>
+            </a:graphic>
+          </wp:inline>
+        </w:drawing>
+      </w:r>
+    </w:p>
+    <w:p>
+      <w:pPr>
+        <w:pStyle w:val="NoSpacing"/>
+        <w:spacing w:line="300" w:lineRule="auto"/>
+        <w:rPr>
+          <w:rFonts w:ascii="Courier New" w:hAnsi="Courier New" w:cs="Courier New"/>
+          <w:sz w:val="20"/>
+          <w:szCs w:val="20"/>
+        </w:rPr>
+      </w:pPr>
+    </w:p>
+    <w:p>
+      <w:pPr>
+        <w:pStyle w:val="NoSpacing"/>
+        <w:spacing w:line="300" w:lineRule="auto"/>
+        <w:rPr>
+          <w:rFonts w:ascii="Courier New" w:hAnsi="Courier New" w:cs="Courier New"/>
+          <w:sz w:val="20"/>
+          <w:szCs w:val="20"/>
+        </w:rPr>
+      </w:pPr>
     </w:p>
     <w:p>
       <w:pPr>
@@ -602,29 +1119,349 @@
     <w:p>
       <w:pPr>
         <w:pStyle w:val="NoSpacing"/>
-        <w:spacing w:line="300" w:lineRule="auto"/>
-        <w:rPr>
-          <w:rFonts w:ascii="Courier New" w:hAnsi="Courier New" w:cs="Courier New"/>
-          <w:sz w:val="20"/>
-          <w:szCs w:val="20"/>
-        </w:rPr>
-      </w:pPr>
-      <w:r>
-        <w:rPr>
-          <w:rFonts w:ascii="Courier New" w:hAnsi="Courier New" w:cs="Courier New"/>
-          <w:sz w:val="20"/>
-          <w:szCs w:val="20"/>
-        </w:rPr>
-        <w:t>Wireshark packet sniff questions</w:t>
-      </w:r>
-      <w:r>
-        <w:rPr>
-          <w:rFonts w:ascii="Courier New" w:hAnsi="Courier New" w:cs="Courier New"/>
-          <w:sz w:val="20"/>
-          <w:szCs w:val="20"/>
-        </w:rPr>
-        <w:t xml:space="preserve"> (SSL records; Master Secrets)</w:t>
-      </w:r>
+        <w:numPr>
+          <w:ilvl w:val="0"/>
+          <w:numId w:val="26"/>
+        </w:numPr>
+        <w:spacing w:line="300" w:lineRule="auto"/>
+        <w:rPr>
+          <w:rFonts w:ascii="Courier New" w:hAnsi="Courier New" w:cs="Courier New"/>
+          <w:sz w:val="20"/>
+          <w:szCs w:val="20"/>
+        </w:rPr>
+      </w:pPr>
+      <w:r>
+        <w:rPr>
+          <w:rFonts w:ascii="Courier New" w:hAnsi="Courier New" w:cs="Courier New"/>
+          <w:sz w:val="20"/>
+          <w:szCs w:val="20"/>
+        </w:rPr>
+        <w:t>Packet 112 is sent by the client.</w:t>
+      </w:r>
+      <w:r>
+        <w:rPr>
+          <w:rFonts w:ascii="Courier New" w:hAnsi="Courier New" w:cs="Courier New"/>
+          <w:sz w:val="20"/>
+          <w:szCs w:val="20"/>
+        </w:rPr>
+        <w:br/>
+      </w:r>
+    </w:p>
+    <w:p>
+      <w:pPr>
+        <w:pStyle w:val="NoSpacing"/>
+        <w:numPr>
+          <w:ilvl w:val="0"/>
+          <w:numId w:val="26"/>
+        </w:numPr>
+        <w:spacing w:line="300" w:lineRule="auto"/>
+        <w:rPr>
+          <w:rFonts w:ascii="Courier New" w:hAnsi="Courier New" w:cs="Courier New"/>
+          <w:sz w:val="20"/>
+          <w:szCs w:val="20"/>
+        </w:rPr>
+      </w:pPr>
+      <w:r>
+        <w:rPr>
+          <w:rFonts w:ascii="Courier New" w:hAnsi="Courier New" w:cs="Courier New"/>
+          <w:sz w:val="20"/>
+          <w:szCs w:val="20"/>
+        </w:rPr>
+        <w:t>The server's IP address is 216.75.194.220. Its port is 443.</w:t>
+      </w:r>
+      <w:r>
+        <w:rPr>
+          <w:rFonts w:ascii="Courier New" w:hAnsi="Courier New" w:cs="Courier New"/>
+          <w:sz w:val="20"/>
+          <w:szCs w:val="20"/>
+        </w:rPr>
+        <w:br/>
+      </w:r>
+    </w:p>
+    <w:p>
+      <w:pPr>
+        <w:pStyle w:val="NoSpacing"/>
+        <w:numPr>
+          <w:ilvl w:val="0"/>
+          <w:numId w:val="26"/>
+        </w:numPr>
+        <w:spacing w:line="300" w:lineRule="auto"/>
+        <w:rPr>
+          <w:rFonts w:ascii="Courier New" w:hAnsi="Courier New" w:cs="Courier New"/>
+          <w:sz w:val="20"/>
+          <w:szCs w:val="20"/>
+        </w:rPr>
+      </w:pPr>
+      <w:r>
+        <w:rPr>
+          <w:rFonts w:ascii="Courier New" w:hAnsi="Courier New" w:cs="Courier New"/>
+          <w:sz w:val="20"/>
+          <w:szCs w:val="20"/>
+        </w:rPr>
+        <w:t>The acknowledgment number provided by the server is what the client will use as the sequence number of the next TCP segment it sends: 2785.</w:t>
+      </w:r>
+      <w:r>
+        <w:rPr>
+          <w:rFonts w:ascii="Courier New" w:hAnsi="Courier New" w:cs="Courier New"/>
+          <w:sz w:val="20"/>
+          <w:szCs w:val="20"/>
+        </w:rPr>
+        <w:br/>
+      </w:r>
+    </w:p>
+    <w:p>
+      <w:pPr>
+        <w:pStyle w:val="NoSpacing"/>
+        <w:numPr>
+          <w:ilvl w:val="0"/>
+          <w:numId w:val="26"/>
+        </w:numPr>
+        <w:spacing w:line="300" w:lineRule="auto"/>
+        <w:rPr>
+          <w:rFonts w:ascii="Courier New" w:hAnsi="Courier New" w:cs="Courier New"/>
+          <w:sz w:val="20"/>
+          <w:szCs w:val="20"/>
+        </w:rPr>
+      </w:pPr>
+      <w:r>
+        <w:rPr>
+          <w:rFonts w:ascii="Courier New" w:hAnsi="Courier New" w:cs="Courier New"/>
+          <w:sz w:val="20"/>
+          <w:szCs w:val="20"/>
+        </w:rPr>
+        <w:t>There are 3 SSL records in packet 112.</w:t>
+      </w:r>
+      <w:r>
+        <w:rPr>
+          <w:rFonts w:ascii="Courier New" w:hAnsi="Courier New" w:cs="Courier New"/>
+          <w:sz w:val="20"/>
+          <w:szCs w:val="20"/>
+        </w:rPr>
+        <w:br/>
+      </w:r>
+    </w:p>
+    <w:p>
+      <w:pPr>
+        <w:pStyle w:val="NoSpacing"/>
+        <w:numPr>
+          <w:ilvl w:val="0"/>
+          <w:numId w:val="26"/>
+        </w:numPr>
+        <w:spacing w:line="300" w:lineRule="auto"/>
+        <w:rPr>
+          <w:rFonts w:ascii="Courier New" w:hAnsi="Courier New" w:cs="Courier New"/>
+          <w:sz w:val="20"/>
+          <w:szCs w:val="20"/>
+        </w:rPr>
+      </w:pPr>
+      <w:r>
+        <w:rPr>
+          <w:rFonts w:ascii="Courier New" w:hAnsi="Courier New" w:cs="Courier New"/>
+          <w:sz w:val="20"/>
+          <w:szCs w:val="20"/>
+        </w:rPr>
+        <w:t>Neither. The Master Secret is independently computed by both client and server. The Encrypted Master Secret is only part of the "almost-SSL" protocol (see figure 8.25 on page 713 of the book).</w:t>
+      </w:r>
+      <w:r>
+        <w:rPr>
+          <w:rFonts w:ascii="Courier New" w:hAnsi="Courier New" w:cs="Courier New"/>
+          <w:sz w:val="20"/>
+          <w:szCs w:val="20"/>
+        </w:rPr>
+        <w:br/>
+      </w:r>
+      <w:r>
+        <w:rPr>
+          <w:rFonts w:ascii="Courier New" w:hAnsi="Courier New" w:cs="Courier New"/>
+          <w:sz w:val="20"/>
+          <w:szCs w:val="20"/>
+        </w:rPr>
+        <w:br/>
+        <w:t xml:space="preserve">NOTE: </w:t>
+      </w:r>
+      <w:r>
+        <w:rPr>
+          <w:rFonts w:ascii="Courier New" w:hAnsi="Courier New" w:cs="Courier New"/>
+          <w:sz w:val="20"/>
+          <w:szCs w:val="20"/>
+        </w:rPr>
+        <w:t>The level of detail posed by q</w:t>
+      </w:r>
+      <w:r>
+        <w:rPr>
+          <w:rFonts w:ascii="Courier New" w:hAnsi="Courier New" w:cs="Courier New"/>
+          <w:sz w:val="20"/>
+          <w:szCs w:val="20"/>
+        </w:rPr>
+        <w:t>uestions f, g, and h</w:t>
+      </w:r>
+      <w:r>
+        <w:rPr>
+          <w:rFonts w:ascii="Courier New" w:hAnsi="Courier New" w:cs="Courier New"/>
+          <w:sz w:val="20"/>
+          <w:szCs w:val="20"/>
+        </w:rPr>
+        <w:t xml:space="preserve"> seems to be outside the scope of the book. I scrutinized section 8.6 repeatedly, but </w:t>
+      </w:r>
+      <w:r>
+        <w:rPr>
+          <w:rFonts w:ascii="Courier New" w:hAnsi="Courier New" w:cs="Courier New"/>
+          <w:sz w:val="20"/>
+          <w:szCs w:val="20"/>
+        </w:rPr>
+        <w:t>ultimately</w:t>
+      </w:r>
+      <w:r>
+        <w:rPr>
+          <w:rFonts w:ascii="Courier New" w:hAnsi="Courier New" w:cs="Courier New"/>
+          <w:sz w:val="20"/>
+          <w:szCs w:val="20"/>
+        </w:rPr>
+        <w:t xml:space="preserve"> could not find the answers. As a result, I submitted</w:t>
+      </w:r>
+      <w:r>
+        <w:rPr>
+          <w:rFonts w:ascii="Courier New" w:hAnsi="Courier New" w:cs="Courier New"/>
+          <w:sz w:val="20"/>
+          <w:szCs w:val="20"/>
+        </w:rPr>
+        <w:t xml:space="preserve"> a post</w:t>
+      </w:r>
+      <w:r>
+        <w:rPr>
+          <w:rFonts w:ascii="Courier New" w:hAnsi="Courier New" w:cs="Courier New"/>
+          <w:sz w:val="20"/>
+          <w:szCs w:val="20"/>
+        </w:rPr>
+        <w:t xml:space="preserve"> in the discussion forum</w:t>
+      </w:r>
+      <w:r>
+        <w:rPr>
+          <w:rFonts w:ascii="Courier New" w:hAnsi="Courier New" w:cs="Courier New"/>
+          <w:sz w:val="20"/>
+          <w:szCs w:val="20"/>
+        </w:rPr>
+        <w:t xml:space="preserve"> </w:t>
+      </w:r>
+      <w:r>
+        <w:rPr>
+          <w:rFonts w:ascii="Courier New" w:hAnsi="Courier New" w:cs="Courier New"/>
+          <w:sz w:val="20"/>
+          <w:szCs w:val="20"/>
+        </w:rPr>
+        <w:t>to which Kobus responded saying he would adjust the point allocation</w:t>
+      </w:r>
+      <w:r>
+        <w:rPr>
+          <w:rFonts w:ascii="Courier New" w:hAnsi="Courier New" w:cs="Courier New"/>
+          <w:sz w:val="20"/>
+          <w:szCs w:val="20"/>
+        </w:rPr>
+        <w:t>:</w:t>
+      </w:r>
+      <w:r>
+        <w:rPr>
+          <w:rFonts w:ascii="Courier New" w:hAnsi="Courier New" w:cs="Courier New"/>
+          <w:sz w:val="20"/>
+          <w:szCs w:val="20"/>
+        </w:rPr>
+        <w:br/>
+      </w:r>
+      <w:r>
+        <w:rPr>
+          <w:rFonts w:ascii="Courier New" w:hAnsi="Courier New" w:cs="Courier New"/>
+          <w:sz w:val="20"/>
+          <w:szCs w:val="20"/>
+        </w:rPr>
+        <w:br/>
+      </w:r>
+      <w:r>
+        <w:rPr>
+          <w:rFonts w:ascii="Courier New" w:hAnsi="Courier New" w:cs="Courier New"/>
+          <w:sz w:val="20"/>
+          <w:szCs w:val="20"/>
+        </w:rPr>
+        <w:fldChar w:fldCharType="begin"/>
+      </w:r>
+      <w:r>
+        <w:rPr>
+          <w:rFonts w:ascii="Courier New" w:hAnsi="Courier New" w:cs="Courier New"/>
+          <w:sz w:val="20"/>
+          <w:szCs w:val="20"/>
+        </w:rPr>
+        <w:instrText xml:space="preserve"> HYPERLINK "</w:instrText>
+      </w:r>
+      <w:r>
+        <w:rPr>
+          <w:rFonts w:ascii="Courier New" w:hAnsi="Courier New" w:cs="Courier New"/>
+          <w:sz w:val="20"/>
+          <w:szCs w:val="20"/>
+        </w:rPr>
+        <w:instrText>https://utah.instructure.com/courses/269722/discussion_topics/912883</w:instrText>
+      </w:r>
+      <w:r>
+        <w:rPr>
+          <w:rFonts w:ascii="Courier New" w:hAnsi="Courier New" w:cs="Courier New"/>
+          <w:sz w:val="20"/>
+          <w:szCs w:val="20"/>
+        </w:rPr>
+        <w:instrText xml:space="preserve">" </w:instrText>
+      </w:r>
+      <w:r>
+        <w:rPr>
+          <w:rFonts w:ascii="Courier New" w:hAnsi="Courier New" w:cs="Courier New"/>
+          <w:sz w:val="20"/>
+          <w:szCs w:val="20"/>
+        </w:rPr>
+        <w:fldChar w:fldCharType="separate"/>
+      </w:r>
+      <w:r>
+        <w:rPr>
+          <w:rStyle w:val="Hyperlink"/>
+          <w:rFonts w:ascii="Courier New" w:hAnsi="Courier New" w:cs="Courier New"/>
+          <w:sz w:val="20"/>
+          <w:szCs w:val="20"/>
+        </w:rPr>
+        <w:t>https://utah.instructure.com/courses/269722/discussion_topics/912883</w:t>
+      </w:r>
+      <w:r>
+        <w:rPr>
+          <w:rFonts w:ascii="Courier New" w:hAnsi="Courier New" w:cs="Courier New"/>
+          <w:sz w:val="20"/>
+          <w:szCs w:val="20"/>
+        </w:rPr>
+        <w:fldChar w:fldCharType="end"/>
+      </w:r>
+      <w:r>
+        <w:rPr>
+          <w:rFonts w:ascii="Courier New" w:hAnsi="Courier New" w:cs="Courier New"/>
+          <w:sz w:val="20"/>
+          <w:szCs w:val="20"/>
+        </w:rPr>
+        <w:br/>
+      </w:r>
+    </w:p>
+    <w:p>
+      <w:pPr>
+        <w:pStyle w:val="NoSpacing"/>
+        <w:spacing w:line="300" w:lineRule="auto"/>
+        <w:rPr>
+          <w:rFonts w:ascii="Courier New" w:hAnsi="Courier New" w:cs="Courier New"/>
+          <w:sz w:val="20"/>
+          <w:szCs w:val="20"/>
+        </w:rPr>
+      </w:pPr>
+    </w:p>
+    <w:p>
+      <w:pPr>
+        <w:pStyle w:val="NoSpacing"/>
+        <w:spacing w:line="300" w:lineRule="auto"/>
+        <w:rPr>
+          <w:rFonts w:ascii="Courier New" w:hAnsi="Courier New" w:cs="Courier New"/>
+          <w:sz w:val="20"/>
+          <w:szCs w:val="20"/>
+        </w:rPr>
+      </w:pPr>
     </w:p>
     <w:p>
       <w:pPr>
@@ -666,27 +1503,136 @@
           <w:szCs w:val="24"/>
           <w:u w:val="single"/>
         </w:rPr>
+        <w:lastRenderedPageBreak/>
         <w:t>P22</w:t>
       </w:r>
     </w:p>
     <w:p>
       <w:pPr>
         <w:pStyle w:val="NoSpacing"/>
-        <w:spacing w:line="300" w:lineRule="auto"/>
-        <w:rPr>
-          <w:rFonts w:ascii="Courier New" w:hAnsi="Courier New" w:cs="Courier New"/>
-          <w:sz w:val="20"/>
-          <w:szCs w:val="20"/>
-        </w:rPr>
-      </w:pPr>
-      <w:r>
-        <w:rPr>
-          <w:rFonts w:ascii="Courier New" w:hAnsi="Courier New" w:cs="Courier New"/>
-          <w:sz w:val="20"/>
-          <w:szCs w:val="20"/>
-        </w:rPr>
-        <w:t>IPsec</w:t>
-      </w:r>
+        <w:numPr>
+          <w:ilvl w:val="0"/>
+          <w:numId w:val="27"/>
+        </w:numPr>
+        <w:spacing w:line="300" w:lineRule="auto"/>
+        <w:rPr>
+          <w:rFonts w:ascii="Courier New" w:hAnsi="Courier New" w:cs="Courier New"/>
+          <w:sz w:val="20"/>
+          <w:szCs w:val="20"/>
+        </w:rPr>
+      </w:pPr>
+      <w:r>
+        <w:rPr>
+          <w:rFonts w:ascii="Courier New" w:hAnsi="Courier New" w:cs="Courier New"/>
+          <w:sz w:val="20"/>
+          <w:szCs w:val="20"/>
+        </w:rPr>
+        <w:t>False</w:t>
+      </w:r>
+      <w:r>
+        <w:rPr>
+          <w:rFonts w:ascii="Courier New" w:hAnsi="Courier New" w:cs="Courier New"/>
+          <w:sz w:val="20"/>
+          <w:szCs w:val="20"/>
+        </w:rPr>
+        <w:br/>
+      </w:r>
+    </w:p>
+    <w:p>
+      <w:pPr>
+        <w:pStyle w:val="NoSpacing"/>
+        <w:numPr>
+          <w:ilvl w:val="0"/>
+          <w:numId w:val="27"/>
+        </w:numPr>
+        <w:spacing w:line="300" w:lineRule="auto"/>
+        <w:rPr>
+          <w:rFonts w:ascii="Courier New" w:hAnsi="Courier New" w:cs="Courier New"/>
+          <w:sz w:val="20"/>
+          <w:szCs w:val="20"/>
+        </w:rPr>
+      </w:pPr>
+      <w:r>
+        <w:rPr>
+          <w:rFonts w:ascii="Courier New" w:hAnsi="Courier New" w:cs="Courier New"/>
+          <w:sz w:val="20"/>
+          <w:szCs w:val="20"/>
+        </w:rPr>
+        <w:t>True</w:t>
+      </w:r>
+      <w:r>
+        <w:rPr>
+          <w:rFonts w:ascii="Courier New" w:hAnsi="Courier New" w:cs="Courier New"/>
+          <w:sz w:val="20"/>
+          <w:szCs w:val="20"/>
+        </w:rPr>
+        <w:br/>
+      </w:r>
+    </w:p>
+    <w:p>
+      <w:pPr>
+        <w:pStyle w:val="NoSpacing"/>
+        <w:numPr>
+          <w:ilvl w:val="0"/>
+          <w:numId w:val="27"/>
+        </w:numPr>
+        <w:spacing w:line="300" w:lineRule="auto"/>
+        <w:rPr>
+          <w:rFonts w:ascii="Courier New" w:hAnsi="Courier New" w:cs="Courier New"/>
+          <w:sz w:val="20"/>
+          <w:szCs w:val="20"/>
+        </w:rPr>
+      </w:pPr>
+      <w:r>
+        <w:rPr>
+          <w:rFonts w:ascii="Courier New" w:hAnsi="Courier New" w:cs="Courier New"/>
+          <w:sz w:val="20"/>
+          <w:szCs w:val="20"/>
+        </w:rPr>
+        <w:t>True</w:t>
+      </w:r>
+      <w:r>
+        <w:rPr>
+          <w:rFonts w:ascii="Courier New" w:hAnsi="Courier New" w:cs="Courier New"/>
+          <w:sz w:val="20"/>
+          <w:szCs w:val="20"/>
+        </w:rPr>
+        <w:br/>
+      </w:r>
+    </w:p>
+    <w:p>
+      <w:pPr>
+        <w:pStyle w:val="NoSpacing"/>
+        <w:numPr>
+          <w:ilvl w:val="0"/>
+          <w:numId w:val="27"/>
+        </w:numPr>
+        <w:spacing w:line="300" w:lineRule="auto"/>
+        <w:rPr>
+          <w:rFonts w:ascii="Courier New" w:hAnsi="Courier New" w:cs="Courier New"/>
+          <w:sz w:val="20"/>
+          <w:szCs w:val="20"/>
+        </w:rPr>
+      </w:pPr>
+      <w:r>
+        <w:rPr>
+          <w:rFonts w:ascii="Courier New" w:hAnsi="Courier New" w:cs="Courier New"/>
+          <w:sz w:val="20"/>
+          <w:szCs w:val="20"/>
+        </w:rPr>
+        <w:t>False</w:t>
+      </w:r>
+    </w:p>
+    <w:p>
+      <w:pPr>
+        <w:pStyle w:val="NoSpacing"/>
+        <w:spacing w:line="300" w:lineRule="auto"/>
+        <w:rPr>
+          <w:rFonts w:ascii="Courier New" w:hAnsi="Courier New" w:cs="Courier New"/>
+          <w:sz w:val="20"/>
+          <w:szCs w:val="20"/>
+        </w:rPr>
+      </w:pPr>
     </w:p>
     <w:p>
       <w:pPr>
@@ -747,74 +1693,1678 @@
           <w:sz w:val="20"/>
           <w:szCs w:val="20"/>
         </w:rPr>
-        <w:t>filter and connection table for stateful firewall</w:t>
-      </w:r>
-    </w:p>
-    <w:p>
-      <w:pPr>
-        <w:pStyle w:val="NoSpacing"/>
-        <w:spacing w:line="300" w:lineRule="auto"/>
-        <w:rPr>
-          <w:rFonts w:ascii="Courier New" w:hAnsi="Courier New" w:cs="Courier New"/>
-          <w:sz w:val="20"/>
-          <w:szCs w:val="20"/>
-        </w:rPr>
-      </w:pPr>
-    </w:p>
-    <w:p>
-      <w:pPr>
-        <w:pStyle w:val="NoSpacing"/>
-        <w:spacing w:line="300" w:lineRule="auto"/>
-        <w:rPr>
-          <w:rFonts w:ascii="Courier New" w:hAnsi="Courier New" w:cs="Courier New"/>
-          <w:sz w:val="20"/>
-          <w:szCs w:val="20"/>
-        </w:rPr>
-      </w:pPr>
-    </w:p>
-    <w:p>
-      <w:pPr>
-        <w:pStyle w:val="NoSpacing"/>
-        <w:spacing w:line="300" w:lineRule="auto"/>
-        <w:rPr>
-          <w:rFonts w:ascii="Courier New" w:hAnsi="Courier New" w:cs="Courier New"/>
-          <w:sz w:val="20"/>
-          <w:szCs w:val="20"/>
-        </w:rPr>
-      </w:pPr>
-    </w:p>
-    <w:p>
-      <w:pPr>
-        <w:pStyle w:val="NoSpacing"/>
-        <w:spacing w:line="300" w:lineRule="auto"/>
-        <w:rPr>
-          <w:rFonts w:ascii="Courier New" w:hAnsi="Courier New" w:cs="Courier New"/>
-          <w:sz w:val="20"/>
-          <w:szCs w:val="20"/>
-        </w:rPr>
-      </w:pPr>
-    </w:p>
-    <w:p>
-      <w:pPr>
-        <w:pStyle w:val="NoSpacing"/>
-        <w:spacing w:line="300" w:lineRule="auto"/>
-        <w:rPr>
-          <w:rFonts w:ascii="Courier New" w:hAnsi="Courier New" w:cs="Courier New"/>
-          <w:sz w:val="20"/>
-          <w:szCs w:val="20"/>
-        </w:rPr>
-      </w:pPr>
-    </w:p>
-    <w:p>
-      <w:pPr>
-        <w:pStyle w:val="NoSpacing"/>
-        <w:spacing w:line="300" w:lineRule="auto"/>
-        <w:rPr>
-          <w:rFonts w:ascii="Courier New" w:hAnsi="Courier New" w:cs="Courier New"/>
-          <w:sz w:val="20"/>
-          <w:szCs w:val="20"/>
-        </w:rPr>
-      </w:pPr>
+        <w:t>Following is the filter table (access control list):</w:t>
+      </w:r>
+    </w:p>
+    <w:p>
+      <w:pPr>
+        <w:pStyle w:val="NoSpacing"/>
+        <w:spacing w:line="300" w:lineRule="auto"/>
+        <w:rPr>
+          <w:rFonts w:ascii="Courier New" w:hAnsi="Courier New" w:cs="Courier New"/>
+          <w:sz w:val="20"/>
+          <w:szCs w:val="20"/>
+        </w:rPr>
+      </w:pPr>
+    </w:p>
+    <w:tbl>
+      <w:tblPr>
+        <w:tblStyle w:val="TableGrid"/>
+        <w:tblW w:w="0" w:type="auto"/>
+        <w:tblLook w:val="04A0" w:firstRow="1" w:lastRow="0" w:firstColumn="1" w:lastColumn="0" w:noHBand="0" w:noVBand="1"/>
+      </w:tblPr>
+      <w:tblGrid>
+        <w:gridCol w:w="1123"/>
+        <w:gridCol w:w="1297"/>
+        <w:gridCol w:w="1537"/>
+        <w:gridCol w:w="1191"/>
+        <w:gridCol w:w="1124"/>
+        <w:gridCol w:w="1090"/>
+        <w:gridCol w:w="1056"/>
+        <w:gridCol w:w="1158"/>
+      </w:tblGrid>
+      <w:tr>
+        <w:trPr>
+          <w:trHeight w:val="728"/>
+        </w:trPr>
+        <w:tc>
+          <w:tcPr>
+            <w:tcW w:w="1197" w:type="dxa"/>
+            <w:vAlign w:val="center"/>
+          </w:tcPr>
+          <w:p>
+            <w:pPr>
+              <w:pStyle w:val="NoSpacing"/>
+              <w:spacing w:line="300" w:lineRule="auto"/>
+              <w:jc w:val="center"/>
+              <w:rPr>
+                <w:rFonts w:ascii="Courier New" w:hAnsi="Courier New" w:cs="Courier New"/>
+                <w:b/>
+                <w:sz w:val="20"/>
+                <w:szCs w:val="20"/>
+              </w:rPr>
+            </w:pPr>
+            <w:r>
+              <w:rPr>
+                <w:rFonts w:ascii="Courier New" w:hAnsi="Courier New" w:cs="Courier New"/>
+                <w:b/>
+                <w:sz w:val="20"/>
+                <w:szCs w:val="20"/>
+              </w:rPr>
+              <w:t>action</w:t>
+            </w:r>
+          </w:p>
+        </w:tc>
+        <w:tc>
+          <w:tcPr>
+            <w:tcW w:w="1197" w:type="dxa"/>
+            <w:vAlign w:val="center"/>
+          </w:tcPr>
+          <w:p>
+            <w:pPr>
+              <w:pStyle w:val="NoSpacing"/>
+              <w:spacing w:line="300" w:lineRule="auto"/>
+              <w:jc w:val="center"/>
+              <w:rPr>
+                <w:rFonts w:ascii="Courier New" w:hAnsi="Courier New" w:cs="Courier New"/>
+                <w:b/>
+                <w:sz w:val="20"/>
+                <w:szCs w:val="20"/>
+              </w:rPr>
+            </w:pPr>
+            <w:r>
+              <w:rPr>
+                <w:rFonts w:ascii="Courier New" w:hAnsi="Courier New" w:cs="Courier New"/>
+                <w:b/>
+                <w:sz w:val="20"/>
+                <w:szCs w:val="20"/>
+              </w:rPr>
+              <w:t>source address</w:t>
+            </w:r>
+          </w:p>
+        </w:tc>
+        <w:tc>
+          <w:tcPr>
+            <w:tcW w:w="1197" w:type="dxa"/>
+            <w:vAlign w:val="center"/>
+          </w:tcPr>
+          <w:p>
+            <w:pPr>
+              <w:pStyle w:val="NoSpacing"/>
+              <w:spacing w:line="300" w:lineRule="auto"/>
+              <w:jc w:val="center"/>
+              <w:rPr>
+                <w:rFonts w:ascii="Courier New" w:hAnsi="Courier New" w:cs="Courier New"/>
+                <w:b/>
+                <w:sz w:val="20"/>
+                <w:szCs w:val="20"/>
+              </w:rPr>
+            </w:pPr>
+            <w:r>
+              <w:rPr>
+                <w:rFonts w:ascii="Courier New" w:hAnsi="Courier New" w:cs="Courier New"/>
+                <w:b/>
+                <w:sz w:val="20"/>
+                <w:szCs w:val="20"/>
+              </w:rPr>
+              <w:t>dest address</w:t>
+            </w:r>
+          </w:p>
+        </w:tc>
+        <w:tc>
+          <w:tcPr>
+            <w:tcW w:w="1197" w:type="dxa"/>
+            <w:vAlign w:val="center"/>
+          </w:tcPr>
+          <w:p>
+            <w:pPr>
+              <w:pStyle w:val="NoSpacing"/>
+              <w:spacing w:line="300" w:lineRule="auto"/>
+              <w:jc w:val="center"/>
+              <w:rPr>
+                <w:rFonts w:ascii="Courier New" w:hAnsi="Courier New" w:cs="Courier New"/>
+                <w:b/>
+                <w:sz w:val="20"/>
+                <w:szCs w:val="20"/>
+              </w:rPr>
+            </w:pPr>
+            <w:r>
+              <w:rPr>
+                <w:rFonts w:ascii="Courier New" w:hAnsi="Courier New" w:cs="Courier New"/>
+                <w:b/>
+                <w:sz w:val="20"/>
+                <w:szCs w:val="20"/>
+              </w:rPr>
+              <w:t>protocol</w:t>
+            </w:r>
+          </w:p>
+        </w:tc>
+        <w:tc>
+          <w:tcPr>
+            <w:tcW w:w="1197" w:type="dxa"/>
+            <w:vAlign w:val="center"/>
+          </w:tcPr>
+          <w:p>
+            <w:pPr>
+              <w:pStyle w:val="NoSpacing"/>
+              <w:spacing w:line="300" w:lineRule="auto"/>
+              <w:jc w:val="center"/>
+              <w:rPr>
+                <w:rFonts w:ascii="Courier New" w:hAnsi="Courier New" w:cs="Courier New"/>
+                <w:b/>
+                <w:sz w:val="20"/>
+                <w:szCs w:val="20"/>
+              </w:rPr>
+            </w:pPr>
+            <w:r>
+              <w:rPr>
+                <w:rFonts w:ascii="Courier New" w:hAnsi="Courier New" w:cs="Courier New"/>
+                <w:b/>
+                <w:sz w:val="20"/>
+                <w:szCs w:val="20"/>
+              </w:rPr>
+              <w:t>source port</w:t>
+            </w:r>
+          </w:p>
+        </w:tc>
+        <w:tc>
+          <w:tcPr>
+            <w:tcW w:w="1197" w:type="dxa"/>
+            <w:vAlign w:val="center"/>
+          </w:tcPr>
+          <w:p>
+            <w:pPr>
+              <w:pStyle w:val="NoSpacing"/>
+              <w:spacing w:line="300" w:lineRule="auto"/>
+              <w:jc w:val="center"/>
+              <w:rPr>
+                <w:rFonts w:ascii="Courier New" w:hAnsi="Courier New" w:cs="Courier New"/>
+                <w:b/>
+                <w:sz w:val="20"/>
+                <w:szCs w:val="20"/>
+              </w:rPr>
+            </w:pPr>
+            <w:r>
+              <w:rPr>
+                <w:rFonts w:ascii="Courier New" w:hAnsi="Courier New" w:cs="Courier New"/>
+                <w:b/>
+                <w:sz w:val="20"/>
+                <w:szCs w:val="20"/>
+              </w:rPr>
+              <w:t>dest port</w:t>
+            </w:r>
+          </w:p>
+        </w:tc>
+        <w:tc>
+          <w:tcPr>
+            <w:tcW w:w="1197" w:type="dxa"/>
+            <w:vAlign w:val="center"/>
+          </w:tcPr>
+          <w:p>
+            <w:pPr>
+              <w:pStyle w:val="NoSpacing"/>
+              <w:spacing w:line="300" w:lineRule="auto"/>
+              <w:jc w:val="center"/>
+              <w:rPr>
+                <w:rFonts w:ascii="Courier New" w:hAnsi="Courier New" w:cs="Courier New"/>
+                <w:b/>
+                <w:sz w:val="20"/>
+                <w:szCs w:val="20"/>
+              </w:rPr>
+            </w:pPr>
+            <w:r>
+              <w:rPr>
+                <w:rFonts w:ascii="Courier New" w:hAnsi="Courier New" w:cs="Courier New"/>
+                <w:b/>
+                <w:sz w:val="20"/>
+                <w:szCs w:val="20"/>
+              </w:rPr>
+              <w:t>flag bit</w:t>
+            </w:r>
+          </w:p>
+        </w:tc>
+        <w:tc>
+          <w:tcPr>
+            <w:tcW w:w="1197" w:type="dxa"/>
+            <w:vAlign w:val="center"/>
+          </w:tcPr>
+          <w:p>
+            <w:pPr>
+              <w:pStyle w:val="NoSpacing"/>
+              <w:spacing w:line="300" w:lineRule="auto"/>
+              <w:jc w:val="center"/>
+              <w:rPr>
+                <w:rFonts w:ascii="Courier New" w:hAnsi="Courier New" w:cs="Courier New"/>
+                <w:b/>
+                <w:sz w:val="20"/>
+                <w:szCs w:val="20"/>
+              </w:rPr>
+            </w:pPr>
+            <w:r>
+              <w:rPr>
+                <w:rFonts w:ascii="Courier New" w:hAnsi="Courier New" w:cs="Courier New"/>
+                <w:b/>
+                <w:sz w:val="20"/>
+                <w:szCs w:val="20"/>
+              </w:rPr>
+              <w:t>check conxion</w:t>
+            </w:r>
+          </w:p>
+        </w:tc>
+      </w:tr>
+      <w:tr>
+        <w:trPr>
+          <w:trHeight w:val="422"/>
+        </w:trPr>
+        <w:tc>
+          <w:tcPr>
+            <w:tcW w:w="1197" w:type="dxa"/>
+            <w:vAlign w:val="center"/>
+          </w:tcPr>
+          <w:p>
+            <w:pPr>
+              <w:pStyle w:val="NoSpacing"/>
+              <w:spacing w:line="300" w:lineRule="auto"/>
+              <w:jc w:val="center"/>
+              <w:rPr>
+                <w:rFonts w:ascii="Courier New" w:hAnsi="Courier New" w:cs="Courier New"/>
+                <w:sz w:val="20"/>
+                <w:szCs w:val="20"/>
+              </w:rPr>
+            </w:pPr>
+            <w:r>
+              <w:rPr>
+                <w:rFonts w:ascii="Courier New" w:hAnsi="Courier New" w:cs="Courier New"/>
+                <w:sz w:val="20"/>
+                <w:szCs w:val="20"/>
+              </w:rPr>
+              <w:t>allow</w:t>
+            </w:r>
+          </w:p>
+        </w:tc>
+        <w:tc>
+          <w:tcPr>
+            <w:tcW w:w="1197" w:type="dxa"/>
+            <w:vAlign w:val="center"/>
+          </w:tcPr>
+          <w:p>
+            <w:pPr>
+              <w:pStyle w:val="NoSpacing"/>
+              <w:spacing w:line="300" w:lineRule="auto"/>
+              <w:jc w:val="center"/>
+              <w:rPr>
+                <w:rFonts w:ascii="Courier New" w:hAnsi="Courier New" w:cs="Courier New"/>
+                <w:sz w:val="20"/>
+                <w:szCs w:val="20"/>
+              </w:rPr>
+            </w:pPr>
+            <w:r>
+              <w:rPr>
+                <w:rFonts w:ascii="Courier New" w:hAnsi="Courier New" w:cs="Courier New"/>
+                <w:sz w:val="20"/>
+                <w:szCs w:val="20"/>
+              </w:rPr>
+              <w:t>222.22/16</w:t>
+            </w:r>
+          </w:p>
+        </w:tc>
+        <w:tc>
+          <w:tcPr>
+            <w:tcW w:w="1197" w:type="dxa"/>
+            <w:vAlign w:val="center"/>
+          </w:tcPr>
+          <w:p>
+            <w:pPr>
+              <w:pStyle w:val="NoSpacing"/>
+              <w:spacing w:line="300" w:lineRule="auto"/>
+              <w:jc w:val="center"/>
+              <w:rPr>
+                <w:rFonts w:ascii="Courier New" w:hAnsi="Courier New" w:cs="Courier New"/>
+                <w:sz w:val="20"/>
+                <w:szCs w:val="20"/>
+              </w:rPr>
+            </w:pPr>
+            <w:r>
+              <w:rPr>
+                <w:rFonts w:ascii="Courier New" w:hAnsi="Courier New" w:cs="Courier New"/>
+                <w:sz w:val="20"/>
+                <w:szCs w:val="20"/>
+              </w:rPr>
+              <w:t>outside of 222.22/16</w:t>
+            </w:r>
+          </w:p>
+        </w:tc>
+        <w:tc>
+          <w:tcPr>
+            <w:tcW w:w="1197" w:type="dxa"/>
+            <w:vAlign w:val="center"/>
+          </w:tcPr>
+          <w:p>
+            <w:pPr>
+              <w:pStyle w:val="NoSpacing"/>
+              <w:spacing w:line="300" w:lineRule="auto"/>
+              <w:jc w:val="center"/>
+              <w:rPr>
+                <w:rFonts w:ascii="Courier New" w:hAnsi="Courier New" w:cs="Courier New"/>
+                <w:sz w:val="20"/>
+                <w:szCs w:val="20"/>
+              </w:rPr>
+            </w:pPr>
+            <w:r>
+              <w:rPr>
+                <w:rFonts w:ascii="Courier New" w:hAnsi="Courier New" w:cs="Courier New"/>
+                <w:sz w:val="20"/>
+                <w:szCs w:val="20"/>
+              </w:rPr>
+              <w:t>TCP</w:t>
+            </w:r>
+          </w:p>
+        </w:tc>
+        <w:tc>
+          <w:tcPr>
+            <w:tcW w:w="1197" w:type="dxa"/>
+            <w:vAlign w:val="center"/>
+          </w:tcPr>
+          <w:p>
+            <w:pPr>
+              <w:pStyle w:val="NoSpacing"/>
+              <w:spacing w:line="300" w:lineRule="auto"/>
+              <w:jc w:val="center"/>
+              <w:rPr>
+                <w:rFonts w:ascii="Courier New" w:hAnsi="Courier New" w:cs="Courier New"/>
+                <w:sz w:val="20"/>
+                <w:szCs w:val="20"/>
+              </w:rPr>
+            </w:pPr>
+            <w:r>
+              <w:rPr>
+                <w:rFonts w:ascii="Courier New" w:hAnsi="Courier New" w:cs="Courier New"/>
+                <w:sz w:val="20"/>
+                <w:szCs w:val="20"/>
+              </w:rPr>
+              <w:t>&gt;1023</w:t>
+            </w:r>
+          </w:p>
+        </w:tc>
+        <w:tc>
+          <w:tcPr>
+            <w:tcW w:w="1197" w:type="dxa"/>
+            <w:vAlign w:val="center"/>
+          </w:tcPr>
+          <w:p>
+            <w:pPr>
+              <w:pStyle w:val="NoSpacing"/>
+              <w:spacing w:line="300" w:lineRule="auto"/>
+              <w:jc w:val="center"/>
+              <w:rPr>
+                <w:rFonts w:ascii="Courier New" w:hAnsi="Courier New" w:cs="Courier New"/>
+                <w:sz w:val="20"/>
+                <w:szCs w:val="20"/>
+              </w:rPr>
+            </w:pPr>
+            <w:r>
+              <w:rPr>
+                <w:rFonts w:ascii="Courier New" w:hAnsi="Courier New" w:cs="Courier New"/>
+                <w:sz w:val="20"/>
+                <w:szCs w:val="20"/>
+              </w:rPr>
+              <w:t>23</w:t>
+            </w:r>
+          </w:p>
+        </w:tc>
+        <w:tc>
+          <w:tcPr>
+            <w:tcW w:w="1197" w:type="dxa"/>
+            <w:vAlign w:val="center"/>
+          </w:tcPr>
+          <w:p>
+            <w:pPr>
+              <w:pStyle w:val="NoSpacing"/>
+              <w:spacing w:line="300" w:lineRule="auto"/>
+              <w:jc w:val="center"/>
+              <w:rPr>
+                <w:rFonts w:ascii="Courier New" w:hAnsi="Courier New" w:cs="Courier New"/>
+                <w:sz w:val="20"/>
+                <w:szCs w:val="20"/>
+              </w:rPr>
+            </w:pPr>
+            <w:r>
+              <w:rPr>
+                <w:rFonts w:ascii="Courier New" w:hAnsi="Courier New" w:cs="Courier New"/>
+                <w:sz w:val="20"/>
+                <w:szCs w:val="20"/>
+              </w:rPr>
+              <w:t>any</w:t>
+            </w:r>
+          </w:p>
+        </w:tc>
+        <w:tc>
+          <w:tcPr>
+            <w:tcW w:w="1197" w:type="dxa"/>
+            <w:vAlign w:val="center"/>
+          </w:tcPr>
+          <w:p>
+            <w:pPr>
+              <w:pStyle w:val="NoSpacing"/>
+              <w:spacing w:line="300" w:lineRule="auto"/>
+              <w:jc w:val="center"/>
+              <w:rPr>
+                <w:rFonts w:ascii="Courier New" w:hAnsi="Courier New" w:cs="Courier New"/>
+                <w:sz w:val="20"/>
+                <w:szCs w:val="20"/>
+              </w:rPr>
+            </w:pPr>
+          </w:p>
+        </w:tc>
+      </w:tr>
+      <w:tr>
+        <w:trPr>
+          <w:trHeight w:val="422"/>
+        </w:trPr>
+        <w:tc>
+          <w:tcPr>
+            <w:tcW w:w="1197" w:type="dxa"/>
+            <w:vAlign w:val="center"/>
+          </w:tcPr>
+          <w:p>
+            <w:pPr>
+              <w:pStyle w:val="NoSpacing"/>
+              <w:spacing w:line="300" w:lineRule="auto"/>
+              <w:jc w:val="center"/>
+              <w:rPr>
+                <w:rFonts w:ascii="Courier New" w:hAnsi="Courier New" w:cs="Courier New"/>
+                <w:sz w:val="20"/>
+                <w:szCs w:val="20"/>
+              </w:rPr>
+            </w:pPr>
+            <w:r>
+              <w:rPr>
+                <w:rFonts w:ascii="Courier New" w:hAnsi="Courier New" w:cs="Courier New"/>
+                <w:sz w:val="20"/>
+                <w:szCs w:val="20"/>
+              </w:rPr>
+              <w:t>allow</w:t>
+            </w:r>
+          </w:p>
+        </w:tc>
+        <w:tc>
+          <w:tcPr>
+            <w:tcW w:w="1197" w:type="dxa"/>
+            <w:vAlign w:val="center"/>
+          </w:tcPr>
+          <w:p>
+            <w:pPr>
+              <w:pStyle w:val="NoSpacing"/>
+              <w:spacing w:line="300" w:lineRule="auto"/>
+              <w:jc w:val="center"/>
+              <w:rPr>
+                <w:rFonts w:ascii="Courier New" w:hAnsi="Courier New" w:cs="Courier New"/>
+                <w:sz w:val="20"/>
+                <w:szCs w:val="20"/>
+              </w:rPr>
+            </w:pPr>
+            <w:r>
+              <w:rPr>
+                <w:rFonts w:ascii="Courier New" w:hAnsi="Courier New" w:cs="Courier New"/>
+                <w:sz w:val="20"/>
+                <w:szCs w:val="20"/>
+              </w:rPr>
+              <w:t>outside of 222.22/16</w:t>
+            </w:r>
+          </w:p>
+        </w:tc>
+        <w:tc>
+          <w:tcPr>
+            <w:tcW w:w="1197" w:type="dxa"/>
+            <w:vAlign w:val="center"/>
+          </w:tcPr>
+          <w:p>
+            <w:pPr>
+              <w:pStyle w:val="NoSpacing"/>
+              <w:spacing w:line="300" w:lineRule="auto"/>
+              <w:jc w:val="center"/>
+              <w:rPr>
+                <w:rFonts w:ascii="Courier New" w:hAnsi="Courier New" w:cs="Courier New"/>
+                <w:sz w:val="20"/>
+                <w:szCs w:val="20"/>
+              </w:rPr>
+            </w:pPr>
+            <w:r>
+              <w:rPr>
+                <w:rFonts w:ascii="Courier New" w:hAnsi="Courier New" w:cs="Courier New"/>
+                <w:sz w:val="20"/>
+                <w:szCs w:val="20"/>
+              </w:rPr>
+              <w:t>222.22/16</w:t>
+            </w:r>
+          </w:p>
+        </w:tc>
+        <w:tc>
+          <w:tcPr>
+            <w:tcW w:w="1197" w:type="dxa"/>
+            <w:vAlign w:val="center"/>
+          </w:tcPr>
+          <w:p>
+            <w:pPr>
+              <w:pStyle w:val="NoSpacing"/>
+              <w:spacing w:line="300" w:lineRule="auto"/>
+              <w:jc w:val="center"/>
+              <w:rPr>
+                <w:rFonts w:ascii="Courier New" w:hAnsi="Courier New" w:cs="Courier New"/>
+                <w:sz w:val="20"/>
+                <w:szCs w:val="20"/>
+              </w:rPr>
+            </w:pPr>
+            <w:r>
+              <w:rPr>
+                <w:rFonts w:ascii="Courier New" w:hAnsi="Courier New" w:cs="Courier New"/>
+                <w:sz w:val="20"/>
+                <w:szCs w:val="20"/>
+              </w:rPr>
+              <w:t>TCP</w:t>
+            </w:r>
+          </w:p>
+        </w:tc>
+        <w:tc>
+          <w:tcPr>
+            <w:tcW w:w="1197" w:type="dxa"/>
+            <w:vAlign w:val="center"/>
+          </w:tcPr>
+          <w:p>
+            <w:pPr>
+              <w:pStyle w:val="NoSpacing"/>
+              <w:spacing w:line="300" w:lineRule="auto"/>
+              <w:jc w:val="center"/>
+              <w:rPr>
+                <w:rFonts w:ascii="Courier New" w:hAnsi="Courier New" w:cs="Courier New"/>
+                <w:sz w:val="20"/>
+                <w:szCs w:val="20"/>
+              </w:rPr>
+            </w:pPr>
+            <w:r>
+              <w:rPr>
+                <w:rFonts w:ascii="Courier New" w:hAnsi="Courier New" w:cs="Courier New"/>
+                <w:sz w:val="20"/>
+                <w:szCs w:val="20"/>
+              </w:rPr>
+              <w:t>23</w:t>
+            </w:r>
+          </w:p>
+        </w:tc>
+        <w:tc>
+          <w:tcPr>
+            <w:tcW w:w="1197" w:type="dxa"/>
+            <w:vAlign w:val="center"/>
+          </w:tcPr>
+          <w:p>
+            <w:pPr>
+              <w:pStyle w:val="NoSpacing"/>
+              <w:spacing w:line="300" w:lineRule="auto"/>
+              <w:jc w:val="center"/>
+              <w:rPr>
+                <w:rFonts w:ascii="Courier New" w:hAnsi="Courier New" w:cs="Courier New"/>
+                <w:sz w:val="20"/>
+                <w:szCs w:val="20"/>
+              </w:rPr>
+            </w:pPr>
+            <w:r>
+              <w:rPr>
+                <w:rFonts w:ascii="Courier New" w:hAnsi="Courier New" w:cs="Courier New"/>
+                <w:sz w:val="20"/>
+                <w:szCs w:val="20"/>
+              </w:rPr>
+              <w:t>&gt;1023</w:t>
+            </w:r>
+          </w:p>
+        </w:tc>
+        <w:tc>
+          <w:tcPr>
+            <w:tcW w:w="1197" w:type="dxa"/>
+            <w:vAlign w:val="center"/>
+          </w:tcPr>
+          <w:p>
+            <w:pPr>
+              <w:pStyle w:val="NoSpacing"/>
+              <w:spacing w:line="300" w:lineRule="auto"/>
+              <w:jc w:val="center"/>
+              <w:rPr>
+                <w:rFonts w:ascii="Courier New" w:hAnsi="Courier New" w:cs="Courier New"/>
+                <w:sz w:val="20"/>
+                <w:szCs w:val="20"/>
+              </w:rPr>
+            </w:pPr>
+            <w:r>
+              <w:rPr>
+                <w:rFonts w:ascii="Courier New" w:hAnsi="Courier New" w:cs="Courier New"/>
+                <w:sz w:val="20"/>
+                <w:szCs w:val="20"/>
+              </w:rPr>
+              <w:t>ACK</w:t>
+            </w:r>
+          </w:p>
+        </w:tc>
+        <w:tc>
+          <w:tcPr>
+            <w:tcW w:w="1197" w:type="dxa"/>
+            <w:vAlign w:val="center"/>
+          </w:tcPr>
+          <w:p>
+            <w:pPr>
+              <w:pStyle w:val="NoSpacing"/>
+              <w:spacing w:line="300" w:lineRule="auto"/>
+              <w:jc w:val="center"/>
+              <w:rPr>
+                <w:rFonts w:ascii="Courier New" w:hAnsi="Courier New" w:cs="Courier New"/>
+                <w:sz w:val="20"/>
+                <w:szCs w:val="20"/>
+              </w:rPr>
+            </w:pPr>
+            <w:r>
+              <w:rPr>
+                <w:rFonts w:ascii="Courier New" w:hAnsi="Courier New" w:cs="Courier New"/>
+                <w:sz w:val="20"/>
+                <w:szCs w:val="20"/>
+              </w:rPr>
+              <w:t>X</w:t>
+            </w:r>
+          </w:p>
+        </w:tc>
+      </w:tr>
+      <w:tr>
+        <w:trPr>
+          <w:trHeight w:val="422"/>
+        </w:trPr>
+        <w:tc>
+          <w:tcPr>
+            <w:tcW w:w="1197" w:type="dxa"/>
+            <w:vAlign w:val="center"/>
+          </w:tcPr>
+          <w:p>
+            <w:pPr>
+              <w:pStyle w:val="NoSpacing"/>
+              <w:spacing w:line="300" w:lineRule="auto"/>
+              <w:jc w:val="center"/>
+              <w:rPr>
+                <w:rFonts w:ascii="Courier New" w:hAnsi="Courier New" w:cs="Courier New"/>
+                <w:sz w:val="20"/>
+                <w:szCs w:val="20"/>
+              </w:rPr>
+            </w:pPr>
+            <w:r>
+              <w:rPr>
+                <w:rFonts w:ascii="Courier New" w:hAnsi="Courier New" w:cs="Courier New"/>
+                <w:sz w:val="20"/>
+                <w:szCs w:val="20"/>
+              </w:rPr>
+              <w:t>allow</w:t>
+            </w:r>
+          </w:p>
+        </w:tc>
+        <w:tc>
+          <w:tcPr>
+            <w:tcW w:w="1197" w:type="dxa"/>
+            <w:vAlign w:val="center"/>
+          </w:tcPr>
+          <w:p>
+            <w:pPr>
+              <w:pStyle w:val="NoSpacing"/>
+              <w:spacing w:line="300" w:lineRule="auto"/>
+              <w:jc w:val="center"/>
+              <w:rPr>
+                <w:rFonts w:ascii="Courier New" w:hAnsi="Courier New" w:cs="Courier New"/>
+                <w:sz w:val="20"/>
+                <w:szCs w:val="20"/>
+              </w:rPr>
+            </w:pPr>
+            <w:r>
+              <w:rPr>
+                <w:rFonts w:ascii="Courier New" w:hAnsi="Courier New" w:cs="Courier New"/>
+                <w:sz w:val="20"/>
+                <w:szCs w:val="20"/>
+              </w:rPr>
+              <w:t>outside of 222.22/16</w:t>
+            </w:r>
+          </w:p>
+        </w:tc>
+        <w:tc>
+          <w:tcPr>
+            <w:tcW w:w="1197" w:type="dxa"/>
+            <w:vAlign w:val="center"/>
+          </w:tcPr>
+          <w:p>
+            <w:pPr>
+              <w:pStyle w:val="NoSpacing"/>
+              <w:spacing w:line="300" w:lineRule="auto"/>
+              <w:jc w:val="center"/>
+              <w:rPr>
+                <w:rFonts w:ascii="Courier New" w:hAnsi="Courier New" w:cs="Courier New"/>
+                <w:sz w:val="20"/>
+                <w:szCs w:val="20"/>
+              </w:rPr>
+            </w:pPr>
+            <w:r>
+              <w:rPr>
+                <w:rFonts w:ascii="Courier New" w:hAnsi="Courier New" w:cs="Courier New"/>
+                <w:sz w:val="20"/>
+                <w:szCs w:val="20"/>
+              </w:rPr>
+              <w:t>222.22.0.12</w:t>
+            </w:r>
+          </w:p>
+        </w:tc>
+        <w:tc>
+          <w:tcPr>
+            <w:tcW w:w="1197" w:type="dxa"/>
+            <w:vAlign w:val="center"/>
+          </w:tcPr>
+          <w:p>
+            <w:pPr>
+              <w:pStyle w:val="NoSpacing"/>
+              <w:spacing w:line="300" w:lineRule="auto"/>
+              <w:jc w:val="center"/>
+              <w:rPr>
+                <w:rFonts w:ascii="Courier New" w:hAnsi="Courier New" w:cs="Courier New"/>
+                <w:sz w:val="20"/>
+                <w:szCs w:val="20"/>
+              </w:rPr>
+            </w:pPr>
+            <w:r>
+              <w:rPr>
+                <w:rFonts w:ascii="Courier New" w:hAnsi="Courier New" w:cs="Courier New"/>
+                <w:sz w:val="20"/>
+                <w:szCs w:val="20"/>
+              </w:rPr>
+              <w:t>TCP</w:t>
+            </w:r>
+          </w:p>
+        </w:tc>
+        <w:tc>
+          <w:tcPr>
+            <w:tcW w:w="1197" w:type="dxa"/>
+            <w:vAlign w:val="center"/>
+          </w:tcPr>
+          <w:p>
+            <w:pPr>
+              <w:pStyle w:val="NoSpacing"/>
+              <w:spacing w:line="300" w:lineRule="auto"/>
+              <w:jc w:val="center"/>
+              <w:rPr>
+                <w:rFonts w:ascii="Courier New" w:hAnsi="Courier New" w:cs="Courier New"/>
+                <w:sz w:val="20"/>
+                <w:szCs w:val="20"/>
+              </w:rPr>
+            </w:pPr>
+            <w:r>
+              <w:rPr>
+                <w:rFonts w:ascii="Courier New" w:hAnsi="Courier New" w:cs="Courier New"/>
+                <w:sz w:val="20"/>
+                <w:szCs w:val="20"/>
+              </w:rPr>
+              <w:t>&gt;1023</w:t>
+            </w:r>
+          </w:p>
+        </w:tc>
+        <w:tc>
+          <w:tcPr>
+            <w:tcW w:w="1197" w:type="dxa"/>
+            <w:vAlign w:val="center"/>
+          </w:tcPr>
+          <w:p>
+            <w:pPr>
+              <w:pStyle w:val="NoSpacing"/>
+              <w:spacing w:line="300" w:lineRule="auto"/>
+              <w:jc w:val="center"/>
+              <w:rPr>
+                <w:rFonts w:ascii="Courier New" w:hAnsi="Courier New" w:cs="Courier New"/>
+                <w:sz w:val="20"/>
+                <w:szCs w:val="20"/>
+              </w:rPr>
+            </w:pPr>
+            <w:r>
+              <w:rPr>
+                <w:rFonts w:ascii="Courier New" w:hAnsi="Courier New" w:cs="Courier New"/>
+                <w:sz w:val="20"/>
+                <w:szCs w:val="20"/>
+              </w:rPr>
+              <w:t>80</w:t>
+            </w:r>
+          </w:p>
+        </w:tc>
+        <w:tc>
+          <w:tcPr>
+            <w:tcW w:w="1197" w:type="dxa"/>
+            <w:vAlign w:val="center"/>
+          </w:tcPr>
+          <w:p>
+            <w:pPr>
+              <w:pStyle w:val="NoSpacing"/>
+              <w:spacing w:line="300" w:lineRule="auto"/>
+              <w:jc w:val="center"/>
+              <w:rPr>
+                <w:rFonts w:ascii="Courier New" w:hAnsi="Courier New" w:cs="Courier New"/>
+                <w:sz w:val="20"/>
+                <w:szCs w:val="20"/>
+              </w:rPr>
+            </w:pPr>
+            <w:r>
+              <w:rPr>
+                <w:rFonts w:ascii="Courier New" w:hAnsi="Courier New" w:cs="Courier New"/>
+                <w:sz w:val="20"/>
+                <w:szCs w:val="20"/>
+              </w:rPr>
+              <w:t>any</w:t>
+            </w:r>
+          </w:p>
+        </w:tc>
+        <w:tc>
+          <w:tcPr>
+            <w:tcW w:w="1197" w:type="dxa"/>
+            <w:vAlign w:val="center"/>
+          </w:tcPr>
+          <w:p>
+            <w:pPr>
+              <w:pStyle w:val="NoSpacing"/>
+              <w:spacing w:line="300" w:lineRule="auto"/>
+              <w:jc w:val="center"/>
+              <w:rPr>
+                <w:rFonts w:ascii="Courier New" w:hAnsi="Courier New" w:cs="Courier New"/>
+                <w:sz w:val="20"/>
+                <w:szCs w:val="20"/>
+              </w:rPr>
+            </w:pPr>
+            <w:r>
+              <w:rPr>
+                <w:rFonts w:ascii="Courier New" w:hAnsi="Courier New" w:cs="Courier New"/>
+                <w:sz w:val="20"/>
+                <w:szCs w:val="20"/>
+              </w:rPr>
+              <w:t>X</w:t>
+            </w:r>
+          </w:p>
+        </w:tc>
+      </w:tr>
+      <w:tr>
+        <w:trPr>
+          <w:trHeight w:val="422"/>
+        </w:trPr>
+        <w:tc>
+          <w:tcPr>
+            <w:tcW w:w="1197" w:type="dxa"/>
+            <w:vAlign w:val="center"/>
+          </w:tcPr>
+          <w:p>
+            <w:pPr>
+              <w:pStyle w:val="NoSpacing"/>
+              <w:spacing w:line="300" w:lineRule="auto"/>
+              <w:jc w:val="center"/>
+              <w:rPr>
+                <w:rFonts w:ascii="Courier New" w:hAnsi="Courier New" w:cs="Courier New"/>
+                <w:sz w:val="20"/>
+                <w:szCs w:val="20"/>
+              </w:rPr>
+            </w:pPr>
+            <w:r>
+              <w:rPr>
+                <w:rFonts w:ascii="Courier New" w:hAnsi="Courier New" w:cs="Courier New"/>
+                <w:sz w:val="20"/>
+                <w:szCs w:val="20"/>
+              </w:rPr>
+              <w:t>deny</w:t>
+            </w:r>
+          </w:p>
+        </w:tc>
+        <w:tc>
+          <w:tcPr>
+            <w:tcW w:w="1197" w:type="dxa"/>
+            <w:vAlign w:val="center"/>
+          </w:tcPr>
+          <w:p>
+            <w:pPr>
+              <w:pStyle w:val="NoSpacing"/>
+              <w:spacing w:line="300" w:lineRule="auto"/>
+              <w:jc w:val="center"/>
+              <w:rPr>
+                <w:rFonts w:ascii="Courier New" w:hAnsi="Courier New" w:cs="Courier New"/>
+                <w:sz w:val="20"/>
+                <w:szCs w:val="20"/>
+              </w:rPr>
+            </w:pPr>
+            <w:r>
+              <w:rPr>
+                <w:rFonts w:ascii="Courier New" w:hAnsi="Courier New" w:cs="Courier New"/>
+                <w:sz w:val="20"/>
+                <w:szCs w:val="20"/>
+              </w:rPr>
+              <w:t>all</w:t>
+            </w:r>
+          </w:p>
+        </w:tc>
+        <w:tc>
+          <w:tcPr>
+            <w:tcW w:w="1197" w:type="dxa"/>
+            <w:vAlign w:val="center"/>
+          </w:tcPr>
+          <w:p>
+            <w:pPr>
+              <w:pStyle w:val="NoSpacing"/>
+              <w:spacing w:line="300" w:lineRule="auto"/>
+              <w:jc w:val="center"/>
+              <w:rPr>
+                <w:rFonts w:ascii="Courier New" w:hAnsi="Courier New" w:cs="Courier New"/>
+                <w:sz w:val="20"/>
+                <w:szCs w:val="20"/>
+              </w:rPr>
+            </w:pPr>
+            <w:r>
+              <w:rPr>
+                <w:rFonts w:ascii="Courier New" w:hAnsi="Courier New" w:cs="Courier New"/>
+                <w:sz w:val="20"/>
+                <w:szCs w:val="20"/>
+              </w:rPr>
+              <w:t>all</w:t>
+            </w:r>
+          </w:p>
+        </w:tc>
+        <w:tc>
+          <w:tcPr>
+            <w:tcW w:w="1197" w:type="dxa"/>
+            <w:vAlign w:val="center"/>
+          </w:tcPr>
+          <w:p>
+            <w:pPr>
+              <w:pStyle w:val="NoSpacing"/>
+              <w:spacing w:line="300" w:lineRule="auto"/>
+              <w:jc w:val="center"/>
+              <w:rPr>
+                <w:rFonts w:ascii="Courier New" w:hAnsi="Courier New" w:cs="Courier New"/>
+                <w:sz w:val="20"/>
+                <w:szCs w:val="20"/>
+              </w:rPr>
+            </w:pPr>
+            <w:r>
+              <w:rPr>
+                <w:rFonts w:ascii="Courier New" w:hAnsi="Courier New" w:cs="Courier New"/>
+                <w:sz w:val="20"/>
+                <w:szCs w:val="20"/>
+              </w:rPr>
+              <w:t>all</w:t>
+            </w:r>
+          </w:p>
+        </w:tc>
+        <w:tc>
+          <w:tcPr>
+            <w:tcW w:w="1197" w:type="dxa"/>
+            <w:vAlign w:val="center"/>
+          </w:tcPr>
+          <w:p>
+            <w:pPr>
+              <w:pStyle w:val="NoSpacing"/>
+              <w:spacing w:line="300" w:lineRule="auto"/>
+              <w:jc w:val="center"/>
+              <w:rPr>
+                <w:rFonts w:ascii="Courier New" w:hAnsi="Courier New" w:cs="Courier New"/>
+                <w:sz w:val="20"/>
+                <w:szCs w:val="20"/>
+              </w:rPr>
+            </w:pPr>
+            <w:r>
+              <w:rPr>
+                <w:rFonts w:ascii="Courier New" w:hAnsi="Courier New" w:cs="Courier New"/>
+                <w:sz w:val="20"/>
+                <w:szCs w:val="20"/>
+              </w:rPr>
+              <w:t>all</w:t>
+            </w:r>
+          </w:p>
+        </w:tc>
+        <w:tc>
+          <w:tcPr>
+            <w:tcW w:w="1197" w:type="dxa"/>
+            <w:vAlign w:val="center"/>
+          </w:tcPr>
+          <w:p>
+            <w:pPr>
+              <w:pStyle w:val="NoSpacing"/>
+              <w:spacing w:line="300" w:lineRule="auto"/>
+              <w:jc w:val="center"/>
+              <w:rPr>
+                <w:rFonts w:ascii="Courier New" w:hAnsi="Courier New" w:cs="Courier New"/>
+                <w:sz w:val="20"/>
+                <w:szCs w:val="20"/>
+              </w:rPr>
+            </w:pPr>
+            <w:r>
+              <w:rPr>
+                <w:rFonts w:ascii="Courier New" w:hAnsi="Courier New" w:cs="Courier New"/>
+                <w:sz w:val="20"/>
+                <w:szCs w:val="20"/>
+              </w:rPr>
+              <w:t>all</w:t>
+            </w:r>
+          </w:p>
+        </w:tc>
+        <w:tc>
+          <w:tcPr>
+            <w:tcW w:w="1197" w:type="dxa"/>
+            <w:vAlign w:val="center"/>
+          </w:tcPr>
+          <w:p>
+            <w:pPr>
+              <w:pStyle w:val="NoSpacing"/>
+              <w:spacing w:line="300" w:lineRule="auto"/>
+              <w:jc w:val="center"/>
+              <w:rPr>
+                <w:rFonts w:ascii="Courier New" w:hAnsi="Courier New" w:cs="Courier New"/>
+                <w:sz w:val="20"/>
+                <w:szCs w:val="20"/>
+              </w:rPr>
+            </w:pPr>
+            <w:r>
+              <w:rPr>
+                <w:rFonts w:ascii="Courier New" w:hAnsi="Courier New" w:cs="Courier New"/>
+                <w:sz w:val="20"/>
+                <w:szCs w:val="20"/>
+              </w:rPr>
+              <w:t>all</w:t>
+            </w:r>
+          </w:p>
+        </w:tc>
+        <w:tc>
+          <w:tcPr>
+            <w:tcW w:w="1197" w:type="dxa"/>
+            <w:vAlign w:val="center"/>
+          </w:tcPr>
+          <w:p>
+            <w:pPr>
+              <w:pStyle w:val="NoSpacing"/>
+              <w:spacing w:line="300" w:lineRule="auto"/>
+              <w:jc w:val="center"/>
+              <w:rPr>
+                <w:rFonts w:ascii="Courier New" w:hAnsi="Courier New" w:cs="Courier New"/>
+                <w:sz w:val="20"/>
+                <w:szCs w:val="20"/>
+              </w:rPr>
+            </w:pPr>
+          </w:p>
+        </w:tc>
+      </w:tr>
+    </w:tbl>
+    <w:p>
+      <w:pPr>
+        <w:pStyle w:val="NoSpacing"/>
+        <w:spacing w:line="300" w:lineRule="auto"/>
+        <w:rPr>
+          <w:rFonts w:ascii="Courier New" w:hAnsi="Courier New" w:cs="Courier New"/>
+          <w:sz w:val="20"/>
+          <w:szCs w:val="20"/>
+        </w:rPr>
+      </w:pPr>
+    </w:p>
+    <w:p>
+      <w:pPr>
+        <w:pStyle w:val="NoSpacing"/>
+        <w:spacing w:line="300" w:lineRule="auto"/>
+        <w:rPr>
+          <w:rFonts w:ascii="Courier New" w:hAnsi="Courier New" w:cs="Courier New"/>
+          <w:sz w:val="20"/>
+          <w:szCs w:val="20"/>
+        </w:rPr>
+      </w:pPr>
+    </w:p>
+    <w:p>
+      <w:pPr>
+        <w:pStyle w:val="NoSpacing"/>
+        <w:spacing w:line="300" w:lineRule="auto"/>
+        <w:rPr>
+          <w:rFonts w:ascii="Courier New" w:hAnsi="Courier New" w:cs="Courier New"/>
+          <w:sz w:val="20"/>
+          <w:szCs w:val="20"/>
+        </w:rPr>
+      </w:pPr>
+    </w:p>
+    <w:p>
+      <w:pPr>
+        <w:pStyle w:val="NoSpacing"/>
+        <w:spacing w:line="300" w:lineRule="auto"/>
+        <w:rPr>
+          <w:rFonts w:ascii="Courier New" w:hAnsi="Courier New" w:cs="Courier New"/>
+          <w:sz w:val="20"/>
+          <w:szCs w:val="20"/>
+        </w:rPr>
+      </w:pPr>
+      <w:r>
+        <w:rPr>
+          <w:rFonts w:ascii="Courier New" w:hAnsi="Courier New" w:cs="Courier New"/>
+          <w:sz w:val="20"/>
+          <w:szCs w:val="20"/>
+        </w:rPr>
+        <w:t>Following is the connection table, which contains three connections (all from inside to outside):</w:t>
+      </w:r>
+    </w:p>
+    <w:p>
+      <w:pPr>
+        <w:pStyle w:val="NoSpacing"/>
+        <w:spacing w:line="300" w:lineRule="auto"/>
+        <w:rPr>
+          <w:rFonts w:ascii="Courier New" w:hAnsi="Courier New" w:cs="Courier New"/>
+          <w:sz w:val="20"/>
+          <w:szCs w:val="20"/>
+        </w:rPr>
+      </w:pPr>
+    </w:p>
+    <w:tbl>
+      <w:tblPr>
+        <w:tblStyle w:val="TableGrid"/>
+        <w:tblW w:w="0" w:type="auto"/>
+        <w:tblLook w:val="04A0" w:firstRow="1" w:lastRow="0" w:firstColumn="1" w:lastColumn="0" w:noHBand="0" w:noVBand="1"/>
+      </w:tblPr>
+      <w:tblGrid>
+        <w:gridCol w:w="2394"/>
+        <w:gridCol w:w="2394"/>
+        <w:gridCol w:w="2394"/>
+        <w:gridCol w:w="2394"/>
+      </w:tblGrid>
+      <w:tr>
+        <w:trPr>
+          <w:trHeight w:val="674"/>
+        </w:trPr>
+        <w:tc>
+          <w:tcPr>
+            <w:tcW w:w="2394" w:type="dxa"/>
+            <w:vAlign w:val="center"/>
+          </w:tcPr>
+          <w:p>
+            <w:pPr>
+              <w:pStyle w:val="NoSpacing"/>
+              <w:spacing w:line="300" w:lineRule="auto"/>
+              <w:jc w:val="center"/>
+              <w:rPr>
+                <w:rFonts w:ascii="Courier New" w:hAnsi="Courier New" w:cs="Courier New"/>
+                <w:b/>
+                <w:sz w:val="20"/>
+                <w:szCs w:val="20"/>
+              </w:rPr>
+            </w:pPr>
+            <w:r>
+              <w:rPr>
+                <w:rFonts w:ascii="Courier New" w:hAnsi="Courier New" w:cs="Courier New"/>
+                <w:b/>
+                <w:sz w:val="20"/>
+                <w:szCs w:val="20"/>
+              </w:rPr>
+              <w:t>source address</w:t>
+            </w:r>
+          </w:p>
+        </w:tc>
+        <w:tc>
+          <w:tcPr>
+            <w:tcW w:w="2394" w:type="dxa"/>
+            <w:vAlign w:val="center"/>
+          </w:tcPr>
+          <w:p>
+            <w:pPr>
+              <w:pStyle w:val="NoSpacing"/>
+              <w:spacing w:line="300" w:lineRule="auto"/>
+              <w:jc w:val="center"/>
+              <w:rPr>
+                <w:rFonts w:ascii="Courier New" w:hAnsi="Courier New" w:cs="Courier New"/>
+                <w:b/>
+                <w:sz w:val="20"/>
+                <w:szCs w:val="20"/>
+              </w:rPr>
+            </w:pPr>
+            <w:r>
+              <w:rPr>
+                <w:rFonts w:ascii="Courier New" w:hAnsi="Courier New" w:cs="Courier New"/>
+                <w:b/>
+                <w:sz w:val="20"/>
+                <w:szCs w:val="20"/>
+              </w:rPr>
+              <w:t>dest address</w:t>
+            </w:r>
+          </w:p>
+        </w:tc>
+        <w:tc>
+          <w:tcPr>
+            <w:tcW w:w="2394" w:type="dxa"/>
+            <w:vAlign w:val="center"/>
+          </w:tcPr>
+          <w:p>
+            <w:pPr>
+              <w:pStyle w:val="NoSpacing"/>
+              <w:spacing w:line="300" w:lineRule="auto"/>
+              <w:jc w:val="center"/>
+              <w:rPr>
+                <w:rFonts w:ascii="Courier New" w:hAnsi="Courier New" w:cs="Courier New"/>
+                <w:b/>
+                <w:sz w:val="20"/>
+                <w:szCs w:val="20"/>
+              </w:rPr>
+            </w:pPr>
+            <w:r>
+              <w:rPr>
+                <w:rFonts w:ascii="Courier New" w:hAnsi="Courier New" w:cs="Courier New"/>
+                <w:b/>
+                <w:sz w:val="20"/>
+                <w:szCs w:val="20"/>
+              </w:rPr>
+              <w:t>source port</w:t>
+            </w:r>
+          </w:p>
+        </w:tc>
+        <w:tc>
+          <w:tcPr>
+            <w:tcW w:w="2394" w:type="dxa"/>
+            <w:vAlign w:val="center"/>
+          </w:tcPr>
+          <w:p>
+            <w:pPr>
+              <w:pStyle w:val="NoSpacing"/>
+              <w:spacing w:line="300" w:lineRule="auto"/>
+              <w:jc w:val="center"/>
+              <w:rPr>
+                <w:rFonts w:ascii="Courier New" w:hAnsi="Courier New" w:cs="Courier New"/>
+                <w:b/>
+                <w:sz w:val="20"/>
+                <w:szCs w:val="20"/>
+              </w:rPr>
+            </w:pPr>
+            <w:r>
+              <w:rPr>
+                <w:rFonts w:ascii="Courier New" w:hAnsi="Courier New" w:cs="Courier New"/>
+                <w:b/>
+                <w:sz w:val="20"/>
+                <w:szCs w:val="20"/>
+              </w:rPr>
+              <w:t>dest port</w:t>
+            </w:r>
+          </w:p>
+        </w:tc>
+      </w:tr>
+      <w:tr>
+        <w:trPr>
+          <w:trHeight w:val="368"/>
+        </w:trPr>
+        <w:tc>
+          <w:tcPr>
+            <w:tcW w:w="2394" w:type="dxa"/>
+            <w:vAlign w:val="center"/>
+          </w:tcPr>
+          <w:p>
+            <w:pPr>
+              <w:pStyle w:val="NoSpacing"/>
+              <w:spacing w:line="300" w:lineRule="auto"/>
+              <w:jc w:val="center"/>
+              <w:rPr>
+                <w:rFonts w:ascii="Courier New" w:hAnsi="Courier New" w:cs="Courier New"/>
+                <w:sz w:val="20"/>
+                <w:szCs w:val="20"/>
+              </w:rPr>
+            </w:pPr>
+            <w:r>
+              <w:rPr>
+                <w:rFonts w:ascii="Courier New" w:hAnsi="Courier New" w:cs="Courier New"/>
+                <w:sz w:val="20"/>
+                <w:szCs w:val="20"/>
+              </w:rPr>
+              <w:t>222.22.0.30</w:t>
+            </w:r>
+          </w:p>
+        </w:tc>
+        <w:tc>
+          <w:tcPr>
+            <w:tcW w:w="2394" w:type="dxa"/>
+            <w:vAlign w:val="center"/>
+          </w:tcPr>
+          <w:p>
+            <w:pPr>
+              <w:pStyle w:val="NoSpacing"/>
+              <w:spacing w:line="300" w:lineRule="auto"/>
+              <w:jc w:val="center"/>
+              <w:rPr>
+                <w:rFonts w:ascii="Courier New" w:hAnsi="Courier New" w:cs="Courier New"/>
+                <w:sz w:val="20"/>
+                <w:szCs w:val="20"/>
+              </w:rPr>
+            </w:pPr>
+            <w:r>
+              <w:rPr>
+                <w:rFonts w:ascii="Courier New" w:hAnsi="Courier New" w:cs="Courier New"/>
+                <w:sz w:val="20"/>
+                <w:szCs w:val="20"/>
+              </w:rPr>
+              <w:t>37.96.87.124</w:t>
+            </w:r>
+          </w:p>
+        </w:tc>
+        <w:tc>
+          <w:tcPr>
+            <w:tcW w:w="2394" w:type="dxa"/>
+            <w:vAlign w:val="center"/>
+          </w:tcPr>
+          <w:p>
+            <w:pPr>
+              <w:pStyle w:val="NoSpacing"/>
+              <w:spacing w:line="300" w:lineRule="auto"/>
+              <w:jc w:val="center"/>
+              <w:rPr>
+                <w:rFonts w:ascii="Courier New" w:hAnsi="Courier New" w:cs="Courier New"/>
+                <w:sz w:val="20"/>
+                <w:szCs w:val="20"/>
+              </w:rPr>
+            </w:pPr>
+            <w:r>
+              <w:rPr>
+                <w:rFonts w:ascii="Courier New" w:hAnsi="Courier New" w:cs="Courier New"/>
+                <w:sz w:val="20"/>
+                <w:szCs w:val="20"/>
+              </w:rPr>
+              <w:t>21176</w:t>
+            </w:r>
+          </w:p>
+        </w:tc>
+        <w:tc>
+          <w:tcPr>
+            <w:tcW w:w="2394" w:type="dxa"/>
+            <w:vAlign w:val="center"/>
+          </w:tcPr>
+          <w:p>
+            <w:pPr>
+              <w:pStyle w:val="NoSpacing"/>
+              <w:spacing w:line="300" w:lineRule="auto"/>
+              <w:jc w:val="center"/>
+              <w:rPr>
+                <w:rFonts w:ascii="Courier New" w:hAnsi="Courier New" w:cs="Courier New"/>
+                <w:sz w:val="20"/>
+                <w:szCs w:val="20"/>
+              </w:rPr>
+            </w:pPr>
+            <w:r>
+              <w:rPr>
+                <w:rFonts w:ascii="Courier New" w:hAnsi="Courier New" w:cs="Courier New"/>
+                <w:sz w:val="20"/>
+                <w:szCs w:val="20"/>
+              </w:rPr>
+              <w:t>23</w:t>
+            </w:r>
+          </w:p>
+        </w:tc>
+      </w:tr>
+      <w:tr>
+        <w:trPr>
+          <w:trHeight w:val="341"/>
+        </w:trPr>
+        <w:tc>
+          <w:tcPr>
+            <w:tcW w:w="2394" w:type="dxa"/>
+            <w:vAlign w:val="center"/>
+          </w:tcPr>
+          <w:p>
+            <w:pPr>
+              <w:pStyle w:val="NoSpacing"/>
+              <w:spacing w:line="300" w:lineRule="auto"/>
+              <w:jc w:val="center"/>
+              <w:rPr>
+                <w:rFonts w:ascii="Courier New" w:hAnsi="Courier New" w:cs="Courier New"/>
+                <w:sz w:val="20"/>
+                <w:szCs w:val="20"/>
+              </w:rPr>
+            </w:pPr>
+            <w:r>
+              <w:rPr>
+                <w:rFonts w:ascii="Courier New" w:hAnsi="Courier New" w:cs="Courier New"/>
+                <w:sz w:val="20"/>
+                <w:szCs w:val="20"/>
+              </w:rPr>
+              <w:t>222.22.0.31</w:t>
+            </w:r>
+          </w:p>
+        </w:tc>
+        <w:tc>
+          <w:tcPr>
+            <w:tcW w:w="2394" w:type="dxa"/>
+            <w:vAlign w:val="center"/>
+          </w:tcPr>
+          <w:p>
+            <w:pPr>
+              <w:pStyle w:val="NoSpacing"/>
+              <w:spacing w:line="300" w:lineRule="auto"/>
+              <w:jc w:val="center"/>
+              <w:rPr>
+                <w:rFonts w:ascii="Courier New" w:hAnsi="Courier New" w:cs="Courier New"/>
+                <w:sz w:val="20"/>
+                <w:szCs w:val="20"/>
+              </w:rPr>
+            </w:pPr>
+            <w:r>
+              <w:rPr>
+                <w:rFonts w:ascii="Courier New" w:hAnsi="Courier New" w:cs="Courier New"/>
+                <w:sz w:val="20"/>
+                <w:szCs w:val="20"/>
+              </w:rPr>
+              <w:t>198.1.205.23</w:t>
+            </w:r>
+          </w:p>
+        </w:tc>
+        <w:tc>
+          <w:tcPr>
+            <w:tcW w:w="2394" w:type="dxa"/>
+            <w:vAlign w:val="center"/>
+          </w:tcPr>
+          <w:p>
+            <w:pPr>
+              <w:pStyle w:val="NoSpacing"/>
+              <w:spacing w:line="300" w:lineRule="auto"/>
+              <w:jc w:val="center"/>
+              <w:rPr>
+                <w:rFonts w:ascii="Courier New" w:hAnsi="Courier New" w:cs="Courier New"/>
+                <w:sz w:val="20"/>
+                <w:szCs w:val="20"/>
+              </w:rPr>
+            </w:pPr>
+            <w:r>
+              <w:rPr>
+                <w:rFonts w:ascii="Courier New" w:hAnsi="Courier New" w:cs="Courier New"/>
+                <w:sz w:val="20"/>
+                <w:szCs w:val="20"/>
+              </w:rPr>
+              <w:t>6873</w:t>
+            </w:r>
+          </w:p>
+        </w:tc>
+        <w:tc>
+          <w:tcPr>
+            <w:tcW w:w="2394" w:type="dxa"/>
+            <w:vAlign w:val="center"/>
+          </w:tcPr>
+          <w:p>
+            <w:pPr>
+              <w:pStyle w:val="NoSpacing"/>
+              <w:spacing w:line="300" w:lineRule="auto"/>
+              <w:jc w:val="center"/>
+              <w:rPr>
+                <w:rFonts w:ascii="Courier New" w:hAnsi="Courier New" w:cs="Courier New"/>
+                <w:sz w:val="20"/>
+                <w:szCs w:val="20"/>
+              </w:rPr>
+            </w:pPr>
+            <w:r>
+              <w:rPr>
+                <w:rFonts w:ascii="Courier New" w:hAnsi="Courier New" w:cs="Courier New"/>
+                <w:sz w:val="20"/>
+                <w:szCs w:val="20"/>
+              </w:rPr>
+              <w:t>23</w:t>
+            </w:r>
+          </w:p>
+        </w:tc>
+      </w:tr>
+      <w:tr>
+        <w:trPr>
+          <w:trHeight w:val="350"/>
+        </w:trPr>
+        <w:tc>
+          <w:tcPr>
+            <w:tcW w:w="2394" w:type="dxa"/>
+            <w:vAlign w:val="center"/>
+          </w:tcPr>
+          <w:p>
+            <w:pPr>
+              <w:pStyle w:val="NoSpacing"/>
+              <w:spacing w:line="300" w:lineRule="auto"/>
+              <w:jc w:val="center"/>
+              <w:rPr>
+                <w:rFonts w:ascii="Courier New" w:hAnsi="Courier New" w:cs="Courier New"/>
+                <w:sz w:val="20"/>
+                <w:szCs w:val="20"/>
+              </w:rPr>
+            </w:pPr>
+            <w:r>
+              <w:rPr>
+                <w:rFonts w:ascii="Courier New" w:hAnsi="Courier New" w:cs="Courier New"/>
+                <w:sz w:val="20"/>
+                <w:szCs w:val="20"/>
+              </w:rPr>
+              <w:t>222.22.0.32</w:t>
+            </w:r>
+          </w:p>
+        </w:tc>
+        <w:tc>
+          <w:tcPr>
+            <w:tcW w:w="2394" w:type="dxa"/>
+            <w:vAlign w:val="center"/>
+          </w:tcPr>
+          <w:p>
+            <w:pPr>
+              <w:pStyle w:val="NoSpacing"/>
+              <w:spacing w:line="300" w:lineRule="auto"/>
+              <w:jc w:val="center"/>
+              <w:rPr>
+                <w:rFonts w:ascii="Courier New" w:hAnsi="Courier New" w:cs="Courier New"/>
+                <w:sz w:val="20"/>
+                <w:szCs w:val="20"/>
+              </w:rPr>
+            </w:pPr>
+            <w:r>
+              <w:rPr>
+                <w:rFonts w:ascii="Courier New" w:hAnsi="Courier New" w:cs="Courier New"/>
+                <w:sz w:val="20"/>
+                <w:szCs w:val="20"/>
+              </w:rPr>
+              <w:t>203.76.240.43</w:t>
+            </w:r>
+          </w:p>
+        </w:tc>
+        <w:tc>
+          <w:tcPr>
+            <w:tcW w:w="2394" w:type="dxa"/>
+            <w:vAlign w:val="center"/>
+          </w:tcPr>
+          <w:p>
+            <w:pPr>
+              <w:pStyle w:val="NoSpacing"/>
+              <w:spacing w:line="300" w:lineRule="auto"/>
+              <w:jc w:val="center"/>
+              <w:rPr>
+                <w:rFonts w:ascii="Courier New" w:hAnsi="Courier New" w:cs="Courier New"/>
+                <w:sz w:val="20"/>
+                <w:szCs w:val="20"/>
+              </w:rPr>
+            </w:pPr>
+            <w:r>
+              <w:rPr>
+                <w:rFonts w:ascii="Courier New" w:hAnsi="Courier New" w:cs="Courier New"/>
+                <w:sz w:val="20"/>
+                <w:szCs w:val="20"/>
+              </w:rPr>
+              <w:t>52812</w:t>
+            </w:r>
+          </w:p>
+        </w:tc>
+        <w:tc>
+          <w:tcPr>
+            <w:tcW w:w="2394" w:type="dxa"/>
+            <w:vAlign w:val="center"/>
+          </w:tcPr>
+          <w:p>
+            <w:pPr>
+              <w:pStyle w:val="NoSpacing"/>
+              <w:spacing w:line="300" w:lineRule="auto"/>
+              <w:jc w:val="center"/>
+              <w:rPr>
+                <w:rFonts w:ascii="Courier New" w:hAnsi="Courier New" w:cs="Courier New"/>
+                <w:sz w:val="20"/>
+                <w:szCs w:val="20"/>
+              </w:rPr>
+            </w:pPr>
+            <w:r>
+              <w:rPr>
+                <w:rFonts w:ascii="Courier New" w:hAnsi="Courier New" w:cs="Courier New"/>
+                <w:sz w:val="20"/>
+                <w:szCs w:val="20"/>
+              </w:rPr>
+              <w:t>23</w:t>
+            </w:r>
+          </w:p>
+        </w:tc>
+      </w:tr>
+    </w:tbl>
+    <w:p>
+      <w:pPr>
+        <w:pStyle w:val="NoSpacing"/>
+        <w:spacing w:line="300" w:lineRule="auto"/>
+        <w:rPr>
+          <w:rFonts w:ascii="Courier New" w:hAnsi="Courier New" w:cs="Courier New"/>
+          <w:sz w:val="20"/>
+          <w:szCs w:val="20"/>
+        </w:rPr>
+      </w:pPr>
+    </w:p>
+    <w:p>
+      <w:pPr>
+        <w:pStyle w:val="NoSpacing"/>
+        <w:spacing w:line="300" w:lineRule="auto"/>
+        <w:rPr>
+          <w:rFonts w:ascii="Courier New" w:hAnsi="Courier New" w:cs="Courier New"/>
+          <w:sz w:val="20"/>
+          <w:szCs w:val="20"/>
+        </w:rPr>
+      </w:pPr>
+    </w:p>
+    <w:p>
+      <w:pPr>
+        <w:pStyle w:val="NoSpacing"/>
+        <w:spacing w:line="300" w:lineRule="auto"/>
+        <w:rPr>
+          <w:rFonts w:ascii="Courier New" w:hAnsi="Courier New" w:cs="Courier New"/>
+          <w:sz w:val="20"/>
+          <w:szCs w:val="20"/>
+        </w:rPr>
+      </w:pPr>
+    </w:p>
+    <w:p>
+      <w:pPr>
+        <w:pStyle w:val="NoSpacing"/>
+        <w:spacing w:line="300" w:lineRule="auto"/>
+        <w:rPr>
+          <w:rFonts w:ascii="Courier New" w:hAnsi="Courier New" w:cs="Courier New"/>
+          <w:sz w:val="20"/>
+          <w:szCs w:val="20"/>
+        </w:rPr>
+      </w:pPr>
+    </w:p>
+    <w:p>
+      <w:pPr>
+        <w:pStyle w:val="NoSpacing"/>
+        <w:spacing w:line="300" w:lineRule="auto"/>
+        <w:rPr>
+          <w:rFonts w:ascii="Courier New" w:hAnsi="Courier New" w:cs="Courier New"/>
+          <w:sz w:val="20"/>
+          <w:szCs w:val="20"/>
+        </w:rPr>
+      </w:pPr>
+      <w:bookmarkStart w:id="0" w:name="_GoBack"/>
+      <w:bookmarkEnd w:id="0"/>
     </w:p>
     <w:sectPr>
       <w:pgSz w:w="12240" w:h="15840"/>
@@ -1408,6 +3958,92 @@
     </w:lvl>
   </w:abstractNum>
   <w:abstractNum w:abstractNumId="6">
+    <w:nsid w:val="1D7A7F1B"/>
+    <w:multiLevelType w:val="multilevel"/>
+    <w:tmpl w:val="AEE0565A"/>
+    <w:lvl w:ilvl="0">
+      <w:start w:val="1"/>
+      <w:numFmt w:val="decimal"/>
+      <w:lvlText w:val="%1."/>
+      <w:lvlJc w:val="left"/>
+      <w:pPr>
+        <w:ind w:left="720" w:hanging="360"/>
+      </w:pPr>
+    </w:lvl>
+    <w:lvl w:ilvl="1">
+      <w:start w:val="1"/>
+      <w:numFmt w:val="lowerLetter"/>
+      <w:lvlText w:val="%2."/>
+      <w:lvlJc w:val="left"/>
+      <w:pPr>
+        <w:ind w:left="1440" w:hanging="360"/>
+      </w:pPr>
+    </w:lvl>
+    <w:lvl w:ilvl="2">
+      <w:start w:val="1"/>
+      <w:numFmt w:val="lowerRoman"/>
+      <w:lvlText w:val="%3."/>
+      <w:lvlJc w:val="right"/>
+      <w:pPr>
+        <w:ind w:left="2160" w:hanging="180"/>
+      </w:pPr>
+    </w:lvl>
+    <w:lvl w:ilvl="3">
+      <w:start w:val="1"/>
+      <w:numFmt w:val="decimal"/>
+      <w:lvlText w:val="%4."/>
+      <w:lvlJc w:val="left"/>
+      <w:pPr>
+        <w:ind w:left="2880" w:hanging="360"/>
+      </w:pPr>
+    </w:lvl>
+    <w:lvl w:ilvl="4">
+      <w:start w:val="1"/>
+      <w:numFmt w:val="lowerLetter"/>
+      <w:lvlText w:val="%5."/>
+      <w:lvlJc w:val="left"/>
+      <w:pPr>
+        <w:ind w:left="3600" w:hanging="360"/>
+      </w:pPr>
+    </w:lvl>
+    <w:lvl w:ilvl="5">
+      <w:start w:val="1"/>
+      <w:numFmt w:val="lowerRoman"/>
+      <w:lvlText w:val="%6."/>
+      <w:lvlJc w:val="right"/>
+      <w:pPr>
+        <w:ind w:left="4320" w:hanging="180"/>
+      </w:pPr>
+    </w:lvl>
+    <w:lvl w:ilvl="6">
+      <w:start w:val="1"/>
+      <w:numFmt w:val="decimal"/>
+      <w:lvlText w:val="%7."/>
+      <w:lvlJc w:val="left"/>
+      <w:pPr>
+        <w:ind w:left="5040" w:hanging="360"/>
+      </w:pPr>
+    </w:lvl>
+    <w:lvl w:ilvl="7">
+      <w:start w:val="1"/>
+      <w:numFmt w:val="lowerLetter"/>
+      <w:lvlText w:val="%8."/>
+      <w:lvlJc w:val="left"/>
+      <w:pPr>
+        <w:ind w:left="5760" w:hanging="360"/>
+      </w:pPr>
+    </w:lvl>
+    <w:lvl w:ilvl="8">
+      <w:start w:val="1"/>
+      <w:numFmt w:val="lowerRoman"/>
+      <w:lvlText w:val="%9."/>
+      <w:lvlJc w:val="right"/>
+      <w:pPr>
+        <w:ind w:left="6480" w:hanging="180"/>
+      </w:pPr>
+    </w:lvl>
+  </w:abstractNum>
+  <w:abstractNum w:abstractNumId="7">
     <w:nsid w:val="241B675D"/>
     <w:multiLevelType w:val="hybridMultilevel"/>
     <w:tmpl w:val="4BE01E6A"/>
@@ -1496,7 +4132,7 @@
       </w:pPr>
     </w:lvl>
   </w:abstractNum>
-  <w:abstractNum w:abstractNumId="7">
+  <w:abstractNum w:abstractNumId="8">
     <w:nsid w:val="2BB62449"/>
     <w:multiLevelType w:val="hybridMultilevel"/>
     <w:tmpl w:val="73864BD6"/>
@@ -1582,7 +4218,7 @@
       </w:pPr>
     </w:lvl>
   </w:abstractNum>
-  <w:abstractNum w:abstractNumId="8">
+  <w:abstractNum w:abstractNumId="9">
     <w:nsid w:val="2EC31A47"/>
     <w:multiLevelType w:val="hybridMultilevel"/>
     <w:tmpl w:val="0A6AD0D4"/>
@@ -1674,7 +4310,7 @@
       </w:pPr>
     </w:lvl>
   </w:abstractNum>
-  <w:abstractNum w:abstractNumId="9">
+  <w:abstractNum w:abstractNumId="10">
     <w:nsid w:val="38DE6226"/>
     <w:multiLevelType w:val="hybridMultilevel"/>
     <w:tmpl w:val="F1E8FD40"/>
@@ -1763,7 +4399,7 @@
       </w:pPr>
     </w:lvl>
   </w:abstractNum>
-  <w:abstractNum w:abstractNumId="10">
+  <w:abstractNum w:abstractNumId="11">
     <w:nsid w:val="40013AA6"/>
     <w:multiLevelType w:val="hybridMultilevel"/>
     <w:tmpl w:val="4F387F2C"/>
@@ -1849,7 +4485,7 @@
       </w:pPr>
     </w:lvl>
   </w:abstractNum>
-  <w:abstractNum w:abstractNumId="11">
+  <w:abstractNum w:abstractNumId="12">
     <w:nsid w:val="422135FF"/>
     <w:multiLevelType w:val="hybridMultilevel"/>
     <w:tmpl w:val="58FE9598"/>
@@ -1935,7 +4571,7 @@
       </w:pPr>
     </w:lvl>
   </w:abstractNum>
-  <w:abstractNum w:abstractNumId="12">
+  <w:abstractNum w:abstractNumId="13">
     <w:nsid w:val="426F65AA"/>
     <w:multiLevelType w:val="hybridMultilevel"/>
     <w:tmpl w:val="05FACAD2"/>
@@ -2024,7 +4660,93 @@
       </w:pPr>
     </w:lvl>
   </w:abstractNum>
-  <w:abstractNum w:abstractNumId="13">
+  <w:abstractNum w:abstractNumId="14">
+    <w:nsid w:val="48E71B9E"/>
+    <w:multiLevelType w:val="hybridMultilevel"/>
+    <w:tmpl w:val="8474D69E"/>
+    <w:lvl w:ilvl="0" w:tplc="04090019">
+      <w:start w:val="1"/>
+      <w:numFmt w:val="lowerLetter"/>
+      <w:lvlText w:val="%1."/>
+      <w:lvlJc w:val="left"/>
+      <w:pPr>
+        <w:ind w:left="720" w:hanging="360"/>
+      </w:pPr>
+    </w:lvl>
+    <w:lvl w:ilvl="1" w:tplc="04090019" w:tentative="1">
+      <w:start w:val="1"/>
+      <w:numFmt w:val="lowerLetter"/>
+      <w:lvlText w:val="%2."/>
+      <w:lvlJc w:val="left"/>
+      <w:pPr>
+        <w:ind w:left="1440" w:hanging="360"/>
+      </w:pPr>
+    </w:lvl>
+    <w:lvl w:ilvl="2" w:tplc="0409001B" w:tentative="1">
+      <w:start w:val="1"/>
+      <w:numFmt w:val="lowerRoman"/>
+      <w:lvlText w:val="%3."/>
+      <w:lvlJc w:val="right"/>
+      <w:pPr>
+        <w:ind w:left="2160" w:hanging="180"/>
+      </w:pPr>
+    </w:lvl>
+    <w:lvl w:ilvl="3" w:tplc="0409000F" w:tentative="1">
+      <w:start w:val="1"/>
+      <w:numFmt w:val="decimal"/>
+      <w:lvlText w:val="%4."/>
+      <w:lvlJc w:val="left"/>
+      <w:pPr>
+        <w:ind w:left="2880" w:hanging="360"/>
+      </w:pPr>
+    </w:lvl>
+    <w:lvl w:ilvl="4" w:tplc="04090019" w:tentative="1">
+      <w:start w:val="1"/>
+      <w:numFmt w:val="lowerLetter"/>
+      <w:lvlText w:val="%5."/>
+      <w:lvlJc w:val="left"/>
+      <w:pPr>
+        <w:ind w:left="3600" w:hanging="360"/>
+      </w:pPr>
+    </w:lvl>
+    <w:lvl w:ilvl="5" w:tplc="0409001B" w:tentative="1">
+      <w:start w:val="1"/>
+      <w:numFmt w:val="lowerRoman"/>
+      <w:lvlText w:val="%6."/>
+      <w:lvlJc w:val="right"/>
+      <w:pPr>
+        <w:ind w:left="4320" w:hanging="180"/>
+      </w:pPr>
+    </w:lvl>
+    <w:lvl w:ilvl="6" w:tplc="0409000F" w:tentative="1">
+      <w:start w:val="1"/>
+      <w:numFmt w:val="decimal"/>
+      <w:lvlText w:val="%7."/>
+      <w:lvlJc w:val="left"/>
+      <w:pPr>
+        <w:ind w:left="5040" w:hanging="360"/>
+      </w:pPr>
+    </w:lvl>
+    <w:lvl w:ilvl="7" w:tplc="04090019" w:tentative="1">
+      <w:start w:val="1"/>
+      <w:numFmt w:val="lowerLetter"/>
+      <w:lvlText w:val="%8."/>
+      <w:lvlJc w:val="left"/>
+      <w:pPr>
+        <w:ind w:left="5760" w:hanging="360"/>
+      </w:pPr>
+    </w:lvl>
+    <w:lvl w:ilvl="8" w:tplc="0409001B" w:tentative="1">
+      <w:start w:val="1"/>
+      <w:numFmt w:val="lowerRoman"/>
+      <w:lvlText w:val="%9."/>
+      <w:lvlJc w:val="right"/>
+      <w:pPr>
+        <w:ind w:left="6480" w:hanging="180"/>
+      </w:pPr>
+    </w:lvl>
+  </w:abstractNum>
+  <w:abstractNum w:abstractNumId="15">
     <w:nsid w:val="4FD91031"/>
     <w:multiLevelType w:val="hybridMultilevel"/>
     <w:tmpl w:val="C49075BE"/>
@@ -2113,7 +4835,7 @@
       </w:pPr>
     </w:lvl>
   </w:abstractNum>
-  <w:abstractNum w:abstractNumId="14">
+  <w:abstractNum w:abstractNumId="16">
     <w:nsid w:val="55E04458"/>
     <w:multiLevelType w:val="hybridMultilevel"/>
     <w:tmpl w:val="64568D72"/>
@@ -2199,7 +4921,7 @@
       </w:pPr>
     </w:lvl>
   </w:abstractNum>
-  <w:abstractNum w:abstractNumId="15">
+  <w:abstractNum w:abstractNumId="17">
     <w:nsid w:val="57437A36"/>
     <w:multiLevelType w:val="hybridMultilevel"/>
     <w:tmpl w:val="6F1059AE"/>
@@ -2285,7 +5007,7 @@
       </w:pPr>
     </w:lvl>
   </w:abstractNum>
-  <w:abstractNum w:abstractNumId="16">
+  <w:abstractNum w:abstractNumId="18">
     <w:nsid w:val="5A874548"/>
     <w:multiLevelType w:val="hybridMultilevel"/>
     <w:tmpl w:val="896EC80C"/>
@@ -2374,7 +5096,7 @@
       </w:pPr>
     </w:lvl>
   </w:abstractNum>
-  <w:abstractNum w:abstractNumId="17">
+  <w:abstractNum w:abstractNumId="19">
     <w:nsid w:val="5F516C7F"/>
     <w:multiLevelType w:val="hybridMultilevel"/>
     <w:tmpl w:val="AF76E8D8"/>
@@ -2463,7 +5185,7 @@
       </w:pPr>
     </w:lvl>
   </w:abstractNum>
-  <w:abstractNum w:abstractNumId="18">
+  <w:abstractNum w:abstractNumId="20">
     <w:nsid w:val="696E7D2E"/>
     <w:multiLevelType w:val="hybridMultilevel"/>
     <w:tmpl w:val="30C20E22"/>
@@ -2552,7 +5274,7 @@
       </w:pPr>
     </w:lvl>
   </w:abstractNum>
-  <w:abstractNum w:abstractNumId="19">
+  <w:abstractNum w:abstractNumId="21">
     <w:nsid w:val="6E964E92"/>
     <w:multiLevelType w:val="hybridMultilevel"/>
     <w:tmpl w:val="6E96081E"/>
@@ -2641,7 +5363,93 @@
       </w:pPr>
     </w:lvl>
   </w:abstractNum>
-  <w:abstractNum w:abstractNumId="20">
+  <w:abstractNum w:abstractNumId="22">
+    <w:nsid w:val="6EF04C10"/>
+    <w:multiLevelType w:val="hybridMultilevel"/>
+    <w:tmpl w:val="A5B0DB9C"/>
+    <w:lvl w:ilvl="0" w:tplc="04090019">
+      <w:start w:val="1"/>
+      <w:numFmt w:val="lowerLetter"/>
+      <w:lvlText w:val="%1."/>
+      <w:lvlJc w:val="left"/>
+      <w:pPr>
+        <w:ind w:left="720" w:hanging="360"/>
+      </w:pPr>
+    </w:lvl>
+    <w:lvl w:ilvl="1" w:tplc="04090019" w:tentative="1">
+      <w:start w:val="1"/>
+      <w:numFmt w:val="lowerLetter"/>
+      <w:lvlText w:val="%2."/>
+      <w:lvlJc w:val="left"/>
+      <w:pPr>
+        <w:ind w:left="1440" w:hanging="360"/>
+      </w:pPr>
+    </w:lvl>
+    <w:lvl w:ilvl="2" w:tplc="0409001B" w:tentative="1">
+      <w:start w:val="1"/>
+      <w:numFmt w:val="lowerRoman"/>
+      <w:lvlText w:val="%3."/>
+      <w:lvlJc w:val="right"/>
+      <w:pPr>
+        <w:ind w:left="2160" w:hanging="180"/>
+      </w:pPr>
+    </w:lvl>
+    <w:lvl w:ilvl="3" w:tplc="0409000F" w:tentative="1">
+      <w:start w:val="1"/>
+      <w:numFmt w:val="decimal"/>
+      <w:lvlText w:val="%4."/>
+      <w:lvlJc w:val="left"/>
+      <w:pPr>
+        <w:ind w:left="2880" w:hanging="360"/>
+      </w:pPr>
+    </w:lvl>
+    <w:lvl w:ilvl="4" w:tplc="04090019" w:tentative="1">
+      <w:start w:val="1"/>
+      <w:numFmt w:val="lowerLetter"/>
+      <w:lvlText w:val="%5."/>
+      <w:lvlJc w:val="left"/>
+      <w:pPr>
+        <w:ind w:left="3600" w:hanging="360"/>
+      </w:pPr>
+    </w:lvl>
+    <w:lvl w:ilvl="5" w:tplc="0409001B" w:tentative="1">
+      <w:start w:val="1"/>
+      <w:numFmt w:val="lowerRoman"/>
+      <w:lvlText w:val="%6."/>
+      <w:lvlJc w:val="right"/>
+      <w:pPr>
+        <w:ind w:left="4320" w:hanging="180"/>
+      </w:pPr>
+    </w:lvl>
+    <w:lvl w:ilvl="6" w:tplc="0409000F" w:tentative="1">
+      <w:start w:val="1"/>
+      <w:numFmt w:val="decimal"/>
+      <w:lvlText w:val="%7."/>
+      <w:lvlJc w:val="left"/>
+      <w:pPr>
+        <w:ind w:left="5040" w:hanging="360"/>
+      </w:pPr>
+    </w:lvl>
+    <w:lvl w:ilvl="7" w:tplc="04090019" w:tentative="1">
+      <w:start w:val="1"/>
+      <w:numFmt w:val="lowerLetter"/>
+      <w:lvlText w:val="%8."/>
+      <w:lvlJc w:val="left"/>
+      <w:pPr>
+        <w:ind w:left="5760" w:hanging="360"/>
+      </w:pPr>
+    </w:lvl>
+    <w:lvl w:ilvl="8" w:tplc="0409001B" w:tentative="1">
+      <w:start w:val="1"/>
+      <w:numFmt w:val="lowerRoman"/>
+      <w:lvlText w:val="%9."/>
+      <w:lvlJc w:val="right"/>
+      <w:pPr>
+        <w:ind w:left="6480" w:hanging="180"/>
+      </w:pPr>
+    </w:lvl>
+  </w:abstractNum>
+  <w:abstractNum w:abstractNumId="23">
     <w:nsid w:val="751F7B84"/>
     <w:multiLevelType w:val="hybridMultilevel"/>
     <w:tmpl w:val="B0EE12C0"/>
@@ -2754,7 +5562,96 @@
       </w:rPr>
     </w:lvl>
   </w:abstractNum>
-  <w:abstractNum w:abstractNumId="21">
+  <w:abstractNum w:abstractNumId="24">
+    <w:nsid w:val="76B24F7D"/>
+    <w:multiLevelType w:val="hybridMultilevel"/>
+    <w:tmpl w:val="E8F6DDA0"/>
+    <w:lvl w:ilvl="0" w:tplc="DA7EC482">
+      <w:start w:val="1"/>
+      <w:numFmt w:val="decimal"/>
+      <w:lvlText w:val="%1."/>
+      <w:lvlJc w:val="center"/>
+      <w:pPr>
+        <w:ind w:left="720" w:hanging="360"/>
+      </w:pPr>
+      <w:rPr>
+        <w:rFonts w:hint="default"/>
+      </w:rPr>
+    </w:lvl>
+    <w:lvl w:ilvl="1" w:tplc="04090019" w:tentative="1">
+      <w:start w:val="1"/>
+      <w:numFmt w:val="lowerLetter"/>
+      <w:lvlText w:val="%2."/>
+      <w:lvlJc w:val="left"/>
+      <w:pPr>
+        <w:ind w:left="1440" w:hanging="360"/>
+      </w:pPr>
+    </w:lvl>
+    <w:lvl w:ilvl="2" w:tplc="0409001B" w:tentative="1">
+      <w:start w:val="1"/>
+      <w:numFmt w:val="lowerRoman"/>
+      <w:lvlText w:val="%3."/>
+      <w:lvlJc w:val="right"/>
+      <w:pPr>
+        <w:ind w:left="2160" w:hanging="180"/>
+      </w:pPr>
+    </w:lvl>
+    <w:lvl w:ilvl="3" w:tplc="0409000F" w:tentative="1">
+      <w:start w:val="1"/>
+      <w:numFmt w:val="decimal"/>
+      <w:lvlText w:val="%4."/>
+      <w:lvlJc w:val="left"/>
+      <w:pPr>
+        <w:ind w:left="2880" w:hanging="360"/>
+      </w:pPr>
+    </w:lvl>
+    <w:lvl w:ilvl="4" w:tplc="04090019" w:tentative="1">
+      <w:start w:val="1"/>
+      <w:numFmt w:val="lowerLetter"/>
+      <w:lvlText w:val="%5."/>
+      <w:lvlJc w:val="left"/>
+      <w:pPr>
+        <w:ind w:left="3600" w:hanging="360"/>
+      </w:pPr>
+    </w:lvl>
+    <w:lvl w:ilvl="5" w:tplc="0409001B" w:tentative="1">
+      <w:start w:val="1"/>
+      <w:numFmt w:val="lowerRoman"/>
+      <w:lvlText w:val="%6."/>
+      <w:lvlJc w:val="right"/>
+      <w:pPr>
+        <w:ind w:left="4320" w:hanging="180"/>
+      </w:pPr>
+    </w:lvl>
+    <w:lvl w:ilvl="6" w:tplc="0409000F" w:tentative="1">
+      <w:start w:val="1"/>
+      <w:numFmt w:val="decimal"/>
+      <w:lvlText w:val="%7."/>
+      <w:lvlJc w:val="left"/>
+      <w:pPr>
+        <w:ind w:left="5040" w:hanging="360"/>
+      </w:pPr>
+    </w:lvl>
+    <w:lvl w:ilvl="7" w:tplc="04090019" w:tentative="1">
+      <w:start w:val="1"/>
+      <w:numFmt w:val="lowerLetter"/>
+      <w:lvlText w:val="%8."/>
+      <w:lvlJc w:val="left"/>
+      <w:pPr>
+        <w:ind w:left="5760" w:hanging="360"/>
+      </w:pPr>
+    </w:lvl>
+    <w:lvl w:ilvl="8" w:tplc="0409001B" w:tentative="1">
+      <w:start w:val="1"/>
+      <w:numFmt w:val="lowerRoman"/>
+      <w:lvlText w:val="%9."/>
+      <w:lvlJc w:val="right"/>
+      <w:pPr>
+        <w:ind w:left="6480" w:hanging="180"/>
+      </w:pPr>
+    </w:lvl>
+  </w:abstractNum>
+  <w:abstractNum w:abstractNumId="25">
     <w:nsid w:val="7CBE6B5B"/>
     <w:multiLevelType w:val="hybridMultilevel"/>
     <w:tmpl w:val="AF76E8D8"/>
@@ -2843,7 +5740,7 @@
       </w:pPr>
     </w:lvl>
   </w:abstractNum>
-  <w:abstractNum w:abstractNumId="22">
+  <w:abstractNum w:abstractNumId="26">
     <w:nsid w:val="7E490446"/>
     <w:multiLevelType w:val="hybridMultilevel"/>
     <w:tmpl w:val="8B26D788"/>
@@ -2933,22 +5830,22 @@
     </w:lvl>
   </w:abstractNum>
   <w:num w:numId="1">
-    <w:abstractNumId w:val="13"/>
+    <w:abstractNumId w:val="15"/>
   </w:num>
   <w:num w:numId="2">
+    <w:abstractNumId w:val="10"/>
+  </w:num>
+  <w:num w:numId="3">
+    <w:abstractNumId w:val="23"/>
+  </w:num>
+  <w:num w:numId="4">
     <w:abstractNumId w:val="9"/>
   </w:num>
-  <w:num w:numId="3">
-    <w:abstractNumId w:val="20"/>
-  </w:num>
-  <w:num w:numId="4">
-    <w:abstractNumId w:val="8"/>
-  </w:num>
   <w:num w:numId="5">
-    <w:abstractNumId w:val="22"/>
+    <w:abstractNumId w:val="26"/>
   </w:num>
   <w:num w:numId="6">
-    <w:abstractNumId w:val="18"/>
+    <w:abstractNumId w:val="20"/>
   </w:num>
   <w:num w:numId="7">
     <w:abstractNumId w:val="2"/>
@@ -2960,25 +5857,25 @@
     <w:abstractNumId w:val="3"/>
   </w:num>
   <w:num w:numId="10">
-    <w:abstractNumId w:val="21"/>
+    <w:abstractNumId w:val="25"/>
   </w:num>
   <w:num w:numId="11">
-    <w:abstractNumId w:val="17"/>
+    <w:abstractNumId w:val="19"/>
   </w:num>
   <w:num w:numId="12">
-    <w:abstractNumId w:val="16"/>
+    <w:abstractNumId w:val="18"/>
   </w:num>
   <w:num w:numId="13">
-    <w:abstractNumId w:val="6"/>
+    <w:abstractNumId w:val="7"/>
   </w:num>
   <w:num w:numId="14">
     <w:abstractNumId w:val="5"/>
   </w:num>
   <w:num w:numId="15">
-    <w:abstractNumId w:val="12"/>
+    <w:abstractNumId w:val="13"/>
   </w:num>
   <w:num w:numId="16">
-    <w:abstractNumId w:val="19"/>
+    <w:abstractNumId w:val="21"/>
   </w:num>
   <w:num w:numId="17">
     <w:abstractNumId w:val="4"/>
@@ -2987,19 +5884,31 @@
     <w:abstractNumId w:val="0"/>
   </w:num>
   <w:num w:numId="19">
+    <w:abstractNumId w:val="16"/>
+  </w:num>
+  <w:num w:numId="20">
+    <w:abstractNumId w:val="11"/>
+  </w:num>
+  <w:num w:numId="21">
+    <w:abstractNumId w:val="17"/>
+  </w:num>
+  <w:num w:numId="22">
+    <w:abstractNumId w:val="12"/>
+  </w:num>
+  <w:num w:numId="23">
+    <w:abstractNumId w:val="8"/>
+  </w:num>
+  <w:num w:numId="24">
+    <w:abstractNumId w:val="24"/>
+  </w:num>
+  <w:num w:numId="25">
+    <w:abstractNumId w:val="6"/>
+  </w:num>
+  <w:num w:numId="26">
     <w:abstractNumId w:val="14"/>
   </w:num>
-  <w:num w:numId="20">
-    <w:abstractNumId w:val="10"/>
-  </w:num>
-  <w:num w:numId="21">
-    <w:abstractNumId w:val="15"/>
-  </w:num>
-  <w:num w:numId="22">
-    <w:abstractNumId w:val="11"/>
-  </w:num>
-  <w:num w:numId="23">
-    <w:abstractNumId w:val="7"/>
+  <w:num w:numId="27">
+    <w:abstractNumId w:val="22"/>
   </w:num>
 </w:numbering>
 </file>
@@ -3267,6 +6176,18 @@
       <w:u w:val="single"/>
     </w:rPr>
   </w:style>
+  <w:style w:type="character" w:styleId="FollowedHyperlink">
+    <w:name w:val="FollowedHyperlink"/>
+    <w:basedOn w:val="DefaultParagraphFont"/>
+    <w:uiPriority w:val="99"/>
+    <w:semiHidden/>
+    <w:unhideWhenUsed/>
+    <w:rsid w:val="00640FFE"/>
+    <w:rPr>
+      <w:color w:val="800080" w:themeColor="followedHyperlink"/>
+      <w:u w:val="single"/>
+    </w:rPr>
+  </w:style>
 </w:styles>
 </file>
 
@@ -3530,6 +6451,18 @@
     <w:rsid w:val="00264086"/>
     <w:rPr>
       <w:color w:val="0000FF" w:themeColor="hyperlink"/>
+      <w:u w:val="single"/>
+    </w:rPr>
+  </w:style>
+  <w:style w:type="character" w:styleId="FollowedHyperlink">
+    <w:name w:val="FollowedHyperlink"/>
+    <w:basedOn w:val="DefaultParagraphFont"/>
+    <w:uiPriority w:val="99"/>
+    <w:semiHidden/>
+    <w:unhideWhenUsed/>
+    <w:rsid w:val="00640FFE"/>
+    <w:rPr>
+      <w:color w:val="800080" w:themeColor="followedHyperlink"/>
       <w:u w:val="single"/>
     </w:rPr>
   </w:style>

</xml_diff>